<commit_message>
Fixed incorrect dates in Iteration Plan 2. Uploaded the correct updated version of Iteration Plan 2 (the previously uploaded copy was accidentally a copy of the initial iteration plan.)
</commit_message>
<xml_diff>
--- a/documents/Iteration Plan/Transition Iteration Plan 2 initial.docx
+++ b/documents/Iteration Plan/Transition Iteration Plan 2 initial.docx
@@ -1,31 +1,19 @@
 
 <file path=word/document.xml><?xml version="1.0" encoding="utf-8"?>
-<w:document xmlns:wpc="http://schemas.microsoft.com/office/word/2010/wordprocessingCanvas" xmlns:cx="http://schemas.microsoft.com/office/drawing/2014/chartex" xmlns:cx1="http://schemas.microsoft.com/office/drawing/2015/9/8/chartex" xmlns:cx2="http://schemas.microsoft.com/office/drawing/2015/10/21/chartex" xmlns:cx3="http://schemas.microsoft.com/office/drawing/2016/5/9/chartex" xmlns:cx4="http://schemas.microsoft.com/office/drawing/2016/5/10/chartex" xmlns:cx5="http://schemas.microsoft.com/office/drawing/2016/5/11/chartex" xmlns:cx6="http://schemas.microsoft.com/office/drawing/2016/5/12/chartex" xmlns:cx7="http://schemas.microsoft.com/office/drawing/2016/5/13/chartex" xmlns:cx8="http://schemas.microsoft.com/office/drawing/2016/5/14/chartex" xmlns:mc="http://schemas.openxmlformats.org/markup-compatibility/2006" xmlns:aink="http://schemas.microsoft.com/office/drawing/2016/ink" xmlns:am3d="http://schemas.microsoft.com/office/drawing/2017/model3d" xmlns:o="urn:schemas-microsoft-com:office:office" xmlns:r="http://schemas.openxmlformats.org/officeDocument/2006/relationships" xmlns:m="http://schemas.openxmlformats.org/officeDocument/2006/math" xmlns:v="urn:schemas-microsoft-com:vml" xmlns:wp14="http://schemas.microsoft.com/office/word/2010/wordprocessingDrawing" xmlns:wp="http://schemas.openxmlformats.org/drawingml/2006/wordprocessingDrawing" xmlns:w10="urn:schemas-microsoft-com:office:word" xmlns:w="http://schemas.openxmlformats.org/wordprocessingml/2006/main" xmlns:w14="http://schemas.microsoft.com/office/word/2010/wordml" xmlns:w15="http://schemas.microsoft.com/office/word/2012/wordml" xmlns:w16cid="http://schemas.microsoft.com/office/word/2016/wordml/cid" xmlns:w16se="http://schemas.microsoft.com/office/word/2015/wordml/symex" xmlns:wpg="http://schemas.microsoft.com/office/word/2010/wordprocessingGroup" xmlns:wpi="http://schemas.microsoft.com/office/word/2010/wordprocessingInk" xmlns:wne="http://schemas.microsoft.com/office/word/2006/wordml" xmlns:wps="http://schemas.microsoft.com/office/word/2010/wordprocessingShape" mc:Ignorable="w14 w15 w16se w16cid wp14">
+<w:document xmlns:wpc="http://schemas.microsoft.com/office/word/2010/wordprocessingCanvas" xmlns:mc="http://schemas.openxmlformats.org/markup-compatibility/2006" xmlns:o="urn:schemas-microsoft-com:office:office" xmlns:r="http://schemas.openxmlformats.org/officeDocument/2006/relationships" xmlns:m="http://schemas.openxmlformats.org/officeDocument/2006/math" xmlns:v="urn:schemas-microsoft-com:vml" xmlns:wp14="http://schemas.microsoft.com/office/word/2010/wordprocessingDrawing" xmlns:wp="http://schemas.openxmlformats.org/drawingml/2006/wordprocessingDrawing" xmlns:w10="urn:schemas-microsoft-com:office:word" xmlns:w="http://schemas.openxmlformats.org/wordprocessingml/2006/main" xmlns:w14="http://schemas.microsoft.com/office/word/2010/wordml" xmlns:w15="http://schemas.microsoft.com/office/word/2012/wordml" xmlns:wpg="http://schemas.microsoft.com/office/word/2010/wordprocessingGroup" xmlns:wpi="http://schemas.microsoft.com/office/word/2010/wordprocessingInk" xmlns:wne="http://schemas.microsoft.com/office/word/2006/wordml" xmlns:wps="http://schemas.microsoft.com/office/word/2010/wordprocessingShape" mc:Ignorable="w14 w15 wp14">
   <w:body>
     <w:p>
       <w:pPr>
         <w:pStyle w:val="Title"/>
       </w:pPr>
-      <w:bookmarkStart w:name="_GoBack" w:id="0"/>
-      <w:bookmarkEnd w:id="0"/>
       <w:r>
         <w:t xml:space="preserve">Transition </w:t>
       </w:r>
-      <w:r>
-        <w:fldChar w:fldCharType="begin"/>
-      </w:r>
-      <w:r>
-        <w:instrText xml:space="preserve"> TITLE  \* MERGEFORMAT </w:instrText>
-      </w:r>
-      <w:r>
-        <w:fldChar w:fldCharType="separate"/>
-      </w:r>
-      <w:r>
-        <w:t>Iteration Plan</w:t>
-      </w:r>
-      <w:r>
-        <w:fldChar w:fldCharType="end"/>
-      </w:r>
+      <w:fldSimple w:instr=" TITLE  \* MERGEFORMAT ">
+        <w:r>
+          <w:t>Iteration Plan</w:t>
+        </w:r>
+      </w:fldSimple>
       <w:r>
         <w:t xml:space="preserve"> 2</w:t>
       </w:r>
@@ -46,12 +34,12 @@
         <w:tblW w:w="6480" w:type="dxa"/>
         <w:tblInd w:w="468" w:type="dxa"/>
         <w:tblBorders>
-          <w:top w:val="single" w:color="auto" w:sz="4" w:space="0"/>
-          <w:left w:val="single" w:color="auto" w:sz="4" w:space="0"/>
-          <w:bottom w:val="single" w:color="auto" w:sz="4" w:space="0"/>
-          <w:right w:val="single" w:color="auto" w:sz="4" w:space="0"/>
-          <w:insideH w:val="single" w:color="auto" w:sz="4" w:space="0"/>
-          <w:insideV w:val="single" w:color="auto" w:sz="4" w:space="0"/>
+          <w:top w:val="single" w:sz="4" w:space="0" w:color="auto"/>
+          <w:left w:val="single" w:sz="4" w:space="0" w:color="auto"/>
+          <w:bottom w:val="single" w:sz="4" w:space="0" w:color="auto"/>
+          <w:right w:val="single" w:sz="4" w:space="0" w:color="auto"/>
+          <w:insideH w:val="single" w:sz="4" w:space="0" w:color="auto"/>
+          <w:insideV w:val="single" w:sz="4" w:space="0" w:color="auto"/>
         </w:tblBorders>
         <w:tblLook w:val="0000" w:firstRow="0" w:lastRow="0" w:firstColumn="0" w:lastColumn="0" w:noHBand="0" w:noVBand="0"/>
       </w:tblPr>
@@ -67,15 +55,15 @@
           <w:p>
             <w:pPr>
               <w:rPr>
-                <w:rFonts w:ascii="Arial" w:hAnsi="Arial" w:eastAsia="Arial" w:cs="Arial"/>
+                <w:rFonts w:ascii="Arial" w:eastAsia="Arial" w:hAnsi="Arial" w:cs="Arial"/>
                 <w:b/>
                 <w:bCs/>
               </w:rPr>
             </w:pPr>
-            <w:bookmarkStart w:name="OLE_LINK1" w:id="1"/>
-            <w:r>
-              <w:rPr>
-                <w:rFonts w:ascii="Arial" w:hAnsi="Arial" w:eastAsia="Arial" w:cs="Arial"/>
+            <w:bookmarkStart w:id="0" w:name="OLE_LINK1"/>
+            <w:r>
+              <w:rPr>
+                <w:rFonts w:ascii="Arial" w:eastAsia="Arial" w:hAnsi="Arial" w:cs="Arial"/>
                 <w:b/>
                 <w:bCs/>
               </w:rPr>
@@ -90,14 +78,14 @@
           <w:p>
             <w:pPr>
               <w:rPr>
-                <w:rFonts w:ascii="Arial" w:hAnsi="Arial" w:eastAsia="Arial" w:cs="Arial"/>
+                <w:rFonts w:ascii="Arial" w:eastAsia="Arial" w:hAnsi="Arial" w:cs="Arial"/>
                 <w:b/>
                 <w:bCs/>
               </w:rPr>
             </w:pPr>
             <w:r>
               <w:rPr>
-                <w:rFonts w:ascii="Arial" w:hAnsi="Arial" w:eastAsia="Arial" w:cs="Arial"/>
+                <w:rFonts w:ascii="Arial" w:eastAsia="Arial" w:hAnsi="Arial" w:cs="Arial"/>
                 <w:b/>
                 <w:bCs/>
               </w:rPr>
@@ -184,8 +172,10 @@
             <w:tcW w:w="4608" w:type="dxa"/>
           </w:tcPr>
           <w:p>
-            <w:r>
-              <w:t>Team Meeting 2</w:t>
+            <w:bookmarkStart w:id="1" w:name="_GoBack"/>
+            <w:bookmarkEnd w:id="1"/>
+            <w:r>
+              <w:t>Iteration stop</w:t>
             </w:r>
           </w:p>
         </w:tc>
@@ -193,53 +183,20 @@
           <w:tcPr>
             <w:tcW w:w="1872" w:type="dxa"/>
           </w:tcPr>
-          <w:p/>
+          <w:p>
+            <w:r>
+              <w:t>5</w:t>
+            </w:r>
+            <w:r>
+              <w:t>/10</w:t>
+            </w:r>
+            <w:r>
+              <w:t>/2018</w:t>
+            </w:r>
+          </w:p>
         </w:tc>
       </w:tr>
-      <w:tr>
-        <w:tc>
-          <w:tcPr>
-            <w:tcW w:w="4608" w:type="dxa"/>
-          </w:tcPr>
-          <w:p>
-            <w:r>
-              <w:t>Team Meeting 3</w:t>
-            </w:r>
-          </w:p>
-        </w:tc>
-        <w:tc>
-          <w:tcPr>
-            <w:tcW w:w="1872" w:type="dxa"/>
-          </w:tcPr>
-          <w:p/>
-        </w:tc>
-      </w:tr>
-      <w:tr>
-        <w:tc>
-          <w:tcPr>
-            <w:tcW w:w="4608" w:type="dxa"/>
-          </w:tcPr>
-          <w:p>
-            <w:r>
-              <w:t>Iteration stop</w:t>
-            </w:r>
-          </w:p>
-        </w:tc>
-        <w:tc>
-          <w:tcPr>
-            <w:tcW w:w="1872" w:type="dxa"/>
-          </w:tcPr>
-          <w:p>
-            <w:r>
-              <w:t>11/10</w:t>
-            </w:r>
-            <w:r>
-              <w:t>/2018</w:t>
-            </w:r>
-          </w:p>
-        </w:tc>
-      </w:tr>
-      <w:bookmarkEnd w:id="1"/>
+      <w:bookmarkEnd w:id="0"/>
     </w:tbl>
     <w:p>
       <w:pPr>
@@ -379,12 +336,12 @@
         <w:tblW w:w="10679" w:type="dxa"/>
         <w:tblInd w:w="-740" w:type="dxa"/>
         <w:tblBorders>
-          <w:top w:val="single" w:color="000000" w:themeColor="text1" w:sz="4" w:space="0"/>
-          <w:left w:val="single" w:color="000000" w:themeColor="text1" w:sz="4" w:space="0"/>
-          <w:bottom w:val="single" w:color="000000" w:themeColor="text1" w:sz="4" w:space="0"/>
-          <w:right w:val="single" w:color="000000" w:themeColor="text1" w:sz="4" w:space="0"/>
-          <w:insideH w:val="single" w:color="000000" w:themeColor="text1" w:sz="6" w:space="0"/>
-          <w:insideV w:val="single" w:color="000000" w:themeColor="text1" w:sz="6" w:space="0"/>
+          <w:top w:val="single" w:sz="4" w:space="0" w:color="000000" w:themeColor="text1"/>
+          <w:left w:val="single" w:sz="4" w:space="0" w:color="000000" w:themeColor="text1"/>
+          <w:bottom w:val="single" w:sz="4" w:space="0" w:color="000000" w:themeColor="text1"/>
+          <w:right w:val="single" w:sz="4" w:space="0" w:color="000000" w:themeColor="text1"/>
+          <w:insideH w:val="single" w:sz="6" w:space="0" w:color="000000" w:themeColor="text1"/>
+          <w:insideV w:val="single" w:sz="6" w:space="0" w:color="000000" w:themeColor="text1"/>
         </w:tblBorders>
         <w:tblLayout w:type="fixed"/>
         <w:tblLook w:val="0000" w:firstRow="0" w:lastRow="0" w:firstColumn="0" w:lastColumn="0" w:noHBand="0" w:noVBand="0"/>
@@ -407,14 +364,13 @@
           <w:tcPr>
             <w:tcW w:w="710" w:type="dxa"/>
             <w:shd w:val="clear" w:color="auto" w:fill="D9D9D9" w:themeFill="background1" w:themeFillShade="D9"/>
-            <w:tcMar/>
           </w:tcPr>
           <w:p>
             <w:pPr>
               <w:widowControl/>
               <w:spacing w:before="60" w:line="240" w:lineRule="auto"/>
               <w:rPr>
-                <w:rFonts w:ascii="Arial" w:hAnsi="Arial" w:eastAsia="Arial" w:cs="Arial"/>
+                <w:rFonts w:ascii="Arial" w:eastAsia="Arial" w:hAnsi="Arial" w:cs="Arial"/>
                 <w:b/>
                 <w:bCs/>
                 <w:sz w:val="18"/>
@@ -424,7 +380,7 @@
             </w:pPr>
             <w:r>
               <w:rPr>
-                <w:rFonts w:ascii="Arial" w:hAnsi="Arial" w:eastAsia="Arial" w:cs="Arial"/>
+                <w:rFonts w:ascii="Arial" w:eastAsia="Arial" w:hAnsi="Arial" w:cs="Arial"/>
                 <w:b/>
                 <w:bCs/>
                 <w:sz w:val="18"/>
@@ -439,14 +395,13 @@
           <w:tcPr>
             <w:tcW w:w="2152" w:type="dxa"/>
             <w:shd w:val="clear" w:color="auto" w:fill="D9D9D9" w:themeFill="background1" w:themeFillShade="D9"/>
-            <w:tcMar/>
           </w:tcPr>
           <w:p>
             <w:pPr>
               <w:widowControl/>
               <w:spacing w:before="60" w:line="240" w:lineRule="auto"/>
               <w:rPr>
-                <w:rFonts w:ascii="Arial" w:hAnsi="Arial" w:eastAsia="Arial" w:cs="Arial"/>
+                <w:rFonts w:ascii="Arial" w:eastAsia="Arial" w:hAnsi="Arial" w:cs="Arial"/>
                 <w:b/>
                 <w:bCs/>
                 <w:sz w:val="18"/>
@@ -456,7 +411,7 @@
             </w:pPr>
             <w:r>
               <w:rPr>
-                <w:rFonts w:ascii="Arial" w:hAnsi="Arial" w:eastAsia="Arial" w:cs="Arial"/>
+                <w:rFonts w:ascii="Arial" w:eastAsia="Arial" w:hAnsi="Arial" w:cs="Arial"/>
                 <w:b/>
                 <w:bCs/>
                 <w:sz w:val="18"/>
@@ -471,14 +426,13 @@
           <w:tcPr>
             <w:tcW w:w="2409" w:type="dxa"/>
             <w:shd w:val="clear" w:color="auto" w:fill="D9D9D9" w:themeFill="background1" w:themeFillShade="D9"/>
-            <w:tcMar/>
           </w:tcPr>
           <w:p>
             <w:pPr>
               <w:widowControl/>
               <w:spacing w:before="60" w:line="240" w:lineRule="auto"/>
               <w:rPr>
-                <w:rFonts w:ascii="Arial" w:hAnsi="Arial" w:eastAsia="Arial" w:cs="Arial"/>
+                <w:rFonts w:ascii="Arial" w:eastAsia="Arial" w:hAnsi="Arial" w:cs="Arial"/>
                 <w:b/>
                 <w:bCs/>
                 <w:sz w:val="18"/>
@@ -488,7 +442,7 @@
             </w:pPr>
             <w:r>
               <w:rPr>
-                <w:rFonts w:ascii="Arial" w:hAnsi="Arial" w:eastAsia="Arial" w:cs="Arial"/>
+                <w:rFonts w:ascii="Arial" w:eastAsia="Arial" w:hAnsi="Arial" w:cs="Arial"/>
                 <w:b/>
                 <w:bCs/>
                 <w:sz w:val="18"/>
@@ -503,14 +457,13 @@
           <w:tcPr>
             <w:tcW w:w="1559" w:type="dxa"/>
             <w:shd w:val="clear" w:color="auto" w:fill="D9D9D9" w:themeFill="background1" w:themeFillShade="D9"/>
-            <w:tcMar/>
           </w:tcPr>
           <w:p>
             <w:pPr>
               <w:widowControl/>
               <w:spacing w:before="60" w:line="240" w:lineRule="auto"/>
               <w:rPr>
-                <w:rFonts w:ascii="Arial" w:hAnsi="Arial" w:eastAsia="Arial" w:cs="Arial"/>
+                <w:rFonts w:ascii="Arial" w:eastAsia="Arial" w:hAnsi="Arial" w:cs="Arial"/>
                 <w:b/>
                 <w:bCs/>
                 <w:sz w:val="18"/>
@@ -520,7 +473,7 @@
             </w:pPr>
             <w:r>
               <w:rPr>
-                <w:rFonts w:ascii="Arial" w:hAnsi="Arial" w:eastAsia="Arial" w:cs="Arial"/>
+                <w:rFonts w:ascii="Arial" w:eastAsia="Arial" w:hAnsi="Arial" w:cs="Arial"/>
                 <w:b/>
                 <w:bCs/>
                 <w:sz w:val="18"/>
@@ -535,14 +488,13 @@
           <w:tcPr>
             <w:tcW w:w="1276" w:type="dxa"/>
             <w:shd w:val="clear" w:color="auto" w:fill="D9D9D9" w:themeFill="background1" w:themeFillShade="D9"/>
-            <w:tcMar/>
           </w:tcPr>
           <w:p>
             <w:pPr>
               <w:widowControl/>
               <w:spacing w:before="60" w:line="240" w:lineRule="auto"/>
               <w:rPr>
-                <w:rFonts w:ascii="Arial" w:hAnsi="Arial" w:eastAsia="Arial" w:cs="Arial"/>
+                <w:rFonts w:ascii="Arial" w:eastAsia="Arial" w:hAnsi="Arial" w:cs="Arial"/>
                 <w:b/>
                 <w:bCs/>
                 <w:sz w:val="18"/>
@@ -552,7 +504,7 @@
             </w:pPr>
             <w:r>
               <w:rPr>
-                <w:rFonts w:ascii="Arial" w:hAnsi="Arial" w:eastAsia="Arial" w:cs="Arial"/>
+                <w:rFonts w:ascii="Arial" w:eastAsia="Arial" w:hAnsi="Arial" w:cs="Arial"/>
                 <w:b/>
                 <w:bCs/>
                 <w:sz w:val="18"/>
@@ -567,14 +519,13 @@
           <w:tcPr>
             <w:tcW w:w="850" w:type="dxa"/>
             <w:shd w:val="clear" w:color="auto" w:fill="D9D9D9" w:themeFill="background1" w:themeFillShade="D9"/>
-            <w:tcMar/>
           </w:tcPr>
           <w:p>
             <w:pPr>
               <w:widowControl/>
               <w:spacing w:before="60" w:line="240" w:lineRule="auto"/>
               <w:rPr>
-                <w:rFonts w:ascii="Arial" w:hAnsi="Arial" w:eastAsia="Arial" w:cs="Arial"/>
+                <w:rFonts w:ascii="Arial" w:eastAsia="Arial" w:hAnsi="Arial" w:cs="Arial"/>
                 <w:b/>
                 <w:bCs/>
                 <w:sz w:val="18"/>
@@ -584,7 +535,7 @@
             </w:pPr>
             <w:r>
               <w:rPr>
-                <w:rFonts w:ascii="Arial" w:hAnsi="Arial" w:eastAsia="Arial" w:cs="Arial"/>
+                <w:rFonts w:ascii="Arial" w:eastAsia="Arial" w:hAnsi="Arial" w:cs="Arial"/>
                 <w:b/>
                 <w:bCs/>
                 <w:sz w:val="18"/>
@@ -599,14 +550,13 @@
           <w:tcPr>
             <w:tcW w:w="868" w:type="dxa"/>
             <w:shd w:val="clear" w:color="auto" w:fill="D9D9D9" w:themeFill="background1" w:themeFillShade="D9"/>
-            <w:tcMar/>
           </w:tcPr>
           <w:p>
             <w:pPr>
               <w:widowControl/>
               <w:spacing w:before="60" w:line="240" w:lineRule="auto"/>
               <w:rPr>
-                <w:rFonts w:ascii="Arial" w:hAnsi="Arial" w:eastAsia="Arial" w:cs="Arial"/>
+                <w:rFonts w:ascii="Arial" w:eastAsia="Arial" w:hAnsi="Arial" w:cs="Arial"/>
                 <w:b/>
                 <w:bCs/>
                 <w:sz w:val="18"/>
@@ -616,7 +566,7 @@
             </w:pPr>
             <w:r>
               <w:rPr>
-                <w:rFonts w:ascii="Arial" w:hAnsi="Arial" w:eastAsia="Arial" w:cs="Arial"/>
+                <w:rFonts w:ascii="Arial" w:eastAsia="Arial" w:hAnsi="Arial" w:cs="Arial"/>
                 <w:b/>
                 <w:bCs/>
                 <w:sz w:val="18"/>
@@ -631,14 +581,13 @@
           <w:tcPr>
             <w:tcW w:w="855" w:type="dxa"/>
             <w:shd w:val="clear" w:color="auto" w:fill="D9D9D9" w:themeFill="background1" w:themeFillShade="D9"/>
-            <w:tcMar/>
           </w:tcPr>
           <w:p>
             <w:pPr>
               <w:widowControl/>
               <w:spacing w:before="60" w:line="240" w:lineRule="auto"/>
               <w:rPr>
-                <w:rFonts w:ascii="Arial" w:hAnsi="Arial" w:eastAsia="Arial" w:cs="Arial"/>
+                <w:rFonts w:ascii="Arial" w:eastAsia="Arial" w:hAnsi="Arial" w:cs="Arial"/>
                 <w:b/>
                 <w:bCs/>
                 <w:sz w:val="18"/>
@@ -648,7 +597,7 @@
             </w:pPr>
             <w:r>
               <w:rPr>
-                <w:rFonts w:ascii="Arial" w:hAnsi="Arial" w:eastAsia="Arial" w:cs="Arial"/>
+                <w:rFonts w:ascii="Arial" w:eastAsia="Arial" w:hAnsi="Arial" w:cs="Arial"/>
                 <w:b/>
                 <w:bCs/>
                 <w:sz w:val="18"/>
@@ -667,7 +616,6 @@
         <w:tc>
           <w:tcPr>
             <w:tcW w:w="710" w:type="dxa"/>
-            <w:tcMar/>
           </w:tcPr>
           <w:p>
             <w:pPr>
@@ -688,7 +636,6 @@
             <w:tcW w:w="2152" w:type="dxa"/>
             <w:shd w:val="clear" w:color="auto" w:fill="auto"/>
             <w:noWrap/>
-            <w:tcMar/>
           </w:tcPr>
           <w:p>
             <w:r>
@@ -699,7 +646,6 @@
         <w:tc>
           <w:tcPr>
             <w:tcW w:w="2409" w:type="dxa"/>
-            <w:tcMar/>
           </w:tcPr>
           <w:p>
             <w:r>
@@ -712,7 +658,6 @@
             <w:tcW w:w="1559" w:type="dxa"/>
             <w:shd w:val="clear" w:color="auto" w:fill="auto"/>
             <w:noWrap/>
-            <w:tcMar/>
           </w:tcPr>
           <w:p>
             <w:r>
@@ -726,7 +671,6 @@
             <w:tcW w:w="1276" w:type="dxa"/>
             <w:shd w:val="clear" w:color="auto" w:fill="auto"/>
             <w:noWrap/>
-            <w:tcMar/>
           </w:tcPr>
           <w:p>
             <w:r>
@@ -752,7 +696,6 @@
         <w:tc>
           <w:tcPr>
             <w:tcW w:w="850" w:type="dxa"/>
-            <w:tcMar/>
           </w:tcPr>
           <w:p>
             <w:pPr>
@@ -773,7 +716,6 @@
             <w:tcW w:w="868" w:type="dxa"/>
             <w:shd w:val="clear" w:color="auto" w:fill="auto"/>
             <w:noWrap/>
-            <w:tcMar/>
           </w:tcPr>
           <w:p>
             <w:pPr>
@@ -794,7 +736,6 @@
             <w:tcW w:w="855" w:type="dxa"/>
             <w:shd w:val="clear" w:color="auto" w:fill="auto"/>
             <w:noWrap/>
-            <w:tcMar/>
           </w:tcPr>
           <w:p>
             <w:pPr>
@@ -818,7 +759,6 @@
         <w:tc>
           <w:tcPr>
             <w:tcW w:w="710" w:type="dxa"/>
-            <w:tcMar/>
           </w:tcPr>
           <w:p>
             <w:pPr>
@@ -839,7 +779,6 @@
             <w:tcW w:w="2152" w:type="dxa"/>
             <w:shd w:val="clear" w:color="auto" w:fill="auto"/>
             <w:noWrap/>
-            <w:tcMar/>
           </w:tcPr>
           <w:p>
             <w:r>
@@ -850,7 +789,6 @@
         <w:tc>
           <w:tcPr>
             <w:tcW w:w="2409" w:type="dxa"/>
-            <w:tcMar/>
           </w:tcPr>
           <w:p>
             <w:r>
@@ -863,7 +801,6 @@
             <w:tcW w:w="1559" w:type="dxa"/>
             <w:shd w:val="clear" w:color="auto" w:fill="auto"/>
             <w:noWrap/>
-            <w:tcMar/>
           </w:tcPr>
           <w:p>
             <w:r>
@@ -876,7 +813,6 @@
             <w:tcW w:w="1276" w:type="dxa"/>
             <w:shd w:val="clear" w:color="auto" w:fill="auto"/>
             <w:noWrap/>
-            <w:tcMar/>
           </w:tcPr>
           <w:p>
             <w:r>
@@ -902,7 +838,6 @@
         <w:tc>
           <w:tcPr>
             <w:tcW w:w="850" w:type="dxa"/>
-            <w:tcMar/>
           </w:tcPr>
           <w:p>
             <w:pPr>
@@ -923,7 +858,6 @@
             <w:tcW w:w="868" w:type="dxa"/>
             <w:shd w:val="clear" w:color="auto" w:fill="auto"/>
             <w:noWrap/>
-            <w:tcMar/>
           </w:tcPr>
           <w:p>
             <w:pPr>
@@ -944,7 +878,6 @@
             <w:tcW w:w="855" w:type="dxa"/>
             <w:shd w:val="clear" w:color="auto" w:fill="auto"/>
             <w:noWrap/>
-            <w:tcMar/>
           </w:tcPr>
           <w:p>
             <w:pPr>
@@ -968,7 +901,6 @@
         <w:tc>
           <w:tcPr>
             <w:tcW w:w="710" w:type="dxa"/>
-            <w:tcMar/>
           </w:tcPr>
           <w:p>
             <w:pPr>
@@ -989,7 +921,6 @@
             <w:tcW w:w="2152" w:type="dxa"/>
             <w:shd w:val="clear" w:color="auto" w:fill="auto"/>
             <w:noWrap/>
-            <w:tcMar/>
           </w:tcPr>
           <w:p>
             <w:r>
@@ -1000,7 +931,6 @@
         <w:tc>
           <w:tcPr>
             <w:tcW w:w="2409" w:type="dxa"/>
-            <w:tcMar/>
           </w:tcPr>
           <w:p>
             <w:r>
@@ -1013,7 +943,6 @@
             <w:tcW w:w="1559" w:type="dxa"/>
             <w:shd w:val="clear" w:color="auto" w:fill="auto"/>
             <w:noWrap/>
-            <w:tcMar/>
           </w:tcPr>
           <w:p>
             <w:r>
@@ -1026,7 +955,6 @@
             <w:tcW w:w="1276" w:type="dxa"/>
             <w:shd w:val="clear" w:color="auto" w:fill="auto"/>
             <w:noWrap/>
-            <w:tcMar/>
           </w:tcPr>
           <w:p>
             <w:r>
@@ -1052,7 +980,6 @@
         <w:tc>
           <w:tcPr>
             <w:tcW w:w="850" w:type="dxa"/>
-            <w:tcMar/>
           </w:tcPr>
           <w:p>
             <w:pPr>
@@ -1073,7 +1000,6 @@
             <w:tcW w:w="868" w:type="dxa"/>
             <w:shd w:val="clear" w:color="auto" w:fill="auto"/>
             <w:noWrap/>
-            <w:tcMar/>
           </w:tcPr>
           <w:p>
             <w:pPr>
@@ -1094,7 +1020,6 @@
             <w:tcW w:w="855" w:type="dxa"/>
             <w:shd w:val="clear" w:color="auto" w:fill="auto"/>
             <w:noWrap/>
-            <w:tcMar/>
           </w:tcPr>
           <w:p>
             <w:pPr>
@@ -1118,7 +1043,6 @@
         <w:tc>
           <w:tcPr>
             <w:tcW w:w="710" w:type="dxa"/>
-            <w:tcMar/>
           </w:tcPr>
           <w:p>
             <w:pPr>
@@ -1139,7 +1063,6 @@
             <w:tcW w:w="2152" w:type="dxa"/>
             <w:shd w:val="clear" w:color="auto" w:fill="auto"/>
             <w:noWrap/>
-            <w:tcMar/>
           </w:tcPr>
           <w:p>
             <w:r>
@@ -1150,7 +1073,6 @@
         <w:tc>
           <w:tcPr>
             <w:tcW w:w="2409" w:type="dxa"/>
-            <w:tcMar/>
           </w:tcPr>
           <w:p>
             <w:r>
@@ -1163,7 +1085,6 @@
             <w:tcW w:w="1559" w:type="dxa"/>
             <w:shd w:val="clear" w:color="auto" w:fill="auto"/>
             <w:noWrap/>
-            <w:tcMar/>
           </w:tcPr>
           <w:p>
             <w:r>
@@ -1176,7 +1097,6 @@
             <w:tcW w:w="1276" w:type="dxa"/>
             <w:shd w:val="clear" w:color="auto" w:fill="auto"/>
             <w:noWrap/>
-            <w:tcMar/>
           </w:tcPr>
           <w:p>
             <w:r>
@@ -1187,7 +1107,6 @@
         <w:tc>
           <w:tcPr>
             <w:tcW w:w="850" w:type="dxa"/>
-            <w:tcMar/>
           </w:tcPr>
           <w:p>
             <w:pPr>
@@ -1208,7 +1127,6 @@
             <w:tcW w:w="868" w:type="dxa"/>
             <w:shd w:val="clear" w:color="auto" w:fill="auto"/>
             <w:noWrap/>
-            <w:tcMar/>
           </w:tcPr>
           <w:p>
             <w:pPr>
@@ -1229,7 +1147,6 @@
             <w:tcW w:w="855" w:type="dxa"/>
             <w:shd w:val="clear" w:color="auto" w:fill="auto"/>
             <w:noWrap/>
-            <w:tcMar/>
           </w:tcPr>
           <w:p>
             <w:pPr>
@@ -1253,7 +1170,6 @@
         <w:tc>
           <w:tcPr>
             <w:tcW w:w="710" w:type="dxa"/>
-            <w:tcMar/>
           </w:tcPr>
           <w:p>
             <w:pPr>
@@ -1274,7 +1190,6 @@
             <w:tcW w:w="2152" w:type="dxa"/>
             <w:shd w:val="clear" w:color="auto" w:fill="auto"/>
             <w:noWrap/>
-            <w:tcMar/>
           </w:tcPr>
           <w:p>
             <w:r>
@@ -1285,7 +1200,6 @@
         <w:tc>
           <w:tcPr>
             <w:tcW w:w="2409" w:type="dxa"/>
-            <w:tcMar/>
           </w:tcPr>
           <w:p>
             <w:r>
@@ -1298,7 +1212,6 @@
             <w:tcW w:w="1559" w:type="dxa"/>
             <w:shd w:val="clear" w:color="auto" w:fill="auto"/>
             <w:noWrap/>
-            <w:tcMar/>
           </w:tcPr>
           <w:p>
             <w:r>
@@ -1311,7 +1224,6 @@
             <w:tcW w:w="1276" w:type="dxa"/>
             <w:shd w:val="clear" w:color="auto" w:fill="auto"/>
             <w:noWrap/>
-            <w:tcMar/>
           </w:tcPr>
           <w:p>
             <w:r>
@@ -1337,7 +1249,6 @@
         <w:tc>
           <w:tcPr>
             <w:tcW w:w="850" w:type="dxa"/>
-            <w:tcMar/>
           </w:tcPr>
           <w:p>
             <w:pPr>
@@ -1358,7 +1269,6 @@
             <w:tcW w:w="868" w:type="dxa"/>
             <w:shd w:val="clear" w:color="auto" w:fill="auto"/>
             <w:noWrap/>
-            <w:tcMar/>
           </w:tcPr>
           <w:p>
             <w:pPr>
@@ -1379,7 +1289,6 @@
             <w:tcW w:w="855" w:type="dxa"/>
             <w:shd w:val="clear" w:color="auto" w:fill="auto"/>
             <w:noWrap/>
-            <w:tcMar/>
           </w:tcPr>
           <w:p>
             <w:pPr>
@@ -1404,7 +1313,7 @@
         <w:sectPr>
           <w:headerReference w:type="default" r:id="rId7"/>
           <w:footerReference w:type="default" r:id="rId8"/>
-          <w:pgSz w:w="12240" w:h="15840" w:orient="portrait" w:code="1"/>
+          <w:pgSz w:w="12240" w:h="15840" w:code="1"/>
           <w:pgMar w:top="1440" w:right="1440" w:bottom="1440" w:left="1440" w:header="720" w:footer="720" w:gutter="0"/>
           <w:cols w:space="720"/>
         </w:sectPr>
@@ -1440,10 +1349,10 @@
           <w:tcPr>
             <w:tcW w:w="3113" w:type="dxa"/>
             <w:tcBorders>
-              <w:top w:val="single" w:color="auto" w:sz="4" w:space="0"/>
-              <w:left w:val="single" w:color="auto" w:sz="4" w:space="0"/>
-              <w:bottom w:val="single" w:color="auto" w:sz="4" w:space="0"/>
-              <w:right w:val="single" w:color="auto" w:sz="4" w:space="0"/>
+              <w:top w:val="single" w:sz="4" w:space="0" w:color="auto"/>
+              <w:left w:val="single" w:sz="4" w:space="0" w:color="auto"/>
+              <w:bottom w:val="single" w:sz="4" w:space="0" w:color="auto"/>
+              <w:right w:val="single" w:sz="4" w:space="0" w:color="auto"/>
             </w:tcBorders>
             <w:shd w:val="clear" w:color="auto" w:fill="C0C0C0"/>
           </w:tcPr>
@@ -1452,7 +1361,7 @@
               <w:widowControl/>
               <w:spacing w:before="60" w:line="240" w:lineRule="auto"/>
               <w:rPr>
-                <w:rFonts w:ascii="Arial" w:hAnsi="Arial" w:eastAsia="Arial" w:cs="Arial"/>
+                <w:rFonts w:ascii="Arial" w:eastAsia="Arial" w:hAnsi="Arial" w:cs="Arial"/>
                 <w:b/>
                 <w:bCs/>
                 <w:sz w:val="18"/>
@@ -1462,7 +1371,7 @@
             </w:pPr>
             <w:r>
               <w:rPr>
-                <w:rFonts w:ascii="Arial" w:hAnsi="Arial" w:eastAsia="Arial" w:cs="Arial"/>
+                <w:rFonts w:ascii="Arial" w:eastAsia="Arial" w:hAnsi="Arial" w:cs="Arial"/>
                 <w:b/>
                 <w:bCs/>
                 <w:sz w:val="18"/>
@@ -1477,10 +1386,10 @@
           <w:tcPr>
             <w:tcW w:w="1435" w:type="dxa"/>
             <w:tcBorders>
-              <w:top w:val="single" w:color="auto" w:sz="4" w:space="0"/>
-              <w:left w:val="single" w:color="auto" w:sz="4" w:space="0"/>
-              <w:bottom w:val="single" w:color="auto" w:sz="4" w:space="0"/>
-              <w:right w:val="single" w:color="auto" w:sz="4" w:space="0"/>
+              <w:top w:val="single" w:sz="4" w:space="0" w:color="auto"/>
+              <w:left w:val="single" w:sz="4" w:space="0" w:color="auto"/>
+              <w:bottom w:val="single" w:sz="4" w:space="0" w:color="auto"/>
+              <w:right w:val="single" w:sz="4" w:space="0" w:color="auto"/>
             </w:tcBorders>
             <w:shd w:val="clear" w:color="auto" w:fill="C0C0C0"/>
           </w:tcPr>
@@ -1489,7 +1398,7 @@
               <w:widowControl/>
               <w:spacing w:before="60" w:line="240" w:lineRule="auto"/>
               <w:rPr>
-                <w:rFonts w:ascii="Arial" w:hAnsi="Arial" w:eastAsia="Arial" w:cs="Arial"/>
+                <w:rFonts w:ascii="Arial" w:eastAsia="Arial" w:hAnsi="Arial" w:cs="Arial"/>
                 <w:b/>
                 <w:bCs/>
                 <w:sz w:val="18"/>
@@ -1499,7 +1408,7 @@
             </w:pPr>
             <w:r>
               <w:rPr>
-                <w:rFonts w:ascii="Arial" w:hAnsi="Arial" w:eastAsia="Arial" w:cs="Arial"/>
+                <w:rFonts w:ascii="Arial" w:eastAsia="Arial" w:hAnsi="Arial" w:cs="Arial"/>
                 <w:b/>
                 <w:bCs/>
                 <w:sz w:val="18"/>
@@ -1514,10 +1423,10 @@
           <w:tcPr>
             <w:tcW w:w="4802" w:type="dxa"/>
             <w:tcBorders>
-              <w:top w:val="single" w:color="auto" w:sz="4" w:space="0"/>
-              <w:left w:val="single" w:color="auto" w:sz="4" w:space="0"/>
-              <w:bottom w:val="single" w:color="auto" w:sz="4" w:space="0"/>
-              <w:right w:val="single" w:color="auto" w:sz="4" w:space="0"/>
+              <w:top w:val="single" w:sz="4" w:space="0" w:color="auto"/>
+              <w:left w:val="single" w:sz="4" w:space="0" w:color="auto"/>
+              <w:bottom w:val="single" w:sz="4" w:space="0" w:color="auto"/>
+              <w:right w:val="single" w:sz="4" w:space="0" w:color="auto"/>
             </w:tcBorders>
             <w:shd w:val="clear" w:color="auto" w:fill="C0C0C0"/>
           </w:tcPr>
@@ -1526,7 +1435,7 @@
               <w:widowControl/>
               <w:spacing w:before="60" w:line="240" w:lineRule="auto"/>
               <w:rPr>
-                <w:rFonts w:ascii="Arial" w:hAnsi="Arial" w:eastAsia="Arial" w:cs="Arial"/>
+                <w:rFonts w:ascii="Arial" w:eastAsia="Arial" w:hAnsi="Arial" w:cs="Arial"/>
                 <w:b/>
                 <w:bCs/>
                 <w:sz w:val="18"/>
@@ -1536,7 +1445,7 @@
             </w:pPr>
             <w:r>
               <w:rPr>
-                <w:rFonts w:ascii="Arial" w:hAnsi="Arial" w:eastAsia="Arial" w:cs="Arial"/>
+                <w:rFonts w:ascii="Arial" w:eastAsia="Arial" w:hAnsi="Arial" w:cs="Arial"/>
                 <w:b/>
                 <w:bCs/>
                 <w:sz w:val="18"/>
@@ -1553,10 +1462,10 @@
           <w:tcPr>
             <w:tcW w:w="3113" w:type="dxa"/>
             <w:tcBorders>
-              <w:top w:val="single" w:color="auto" w:sz="4" w:space="0"/>
-              <w:left w:val="single" w:color="auto" w:sz="4" w:space="0"/>
-              <w:bottom w:val="single" w:color="auto" w:sz="4" w:space="0"/>
-              <w:right w:val="single" w:color="auto" w:sz="4" w:space="0"/>
+              <w:top w:val="single" w:sz="4" w:space="0" w:color="auto"/>
+              <w:left w:val="single" w:sz="4" w:space="0" w:color="auto"/>
+              <w:bottom w:val="single" w:sz="4" w:space="0" w:color="auto"/>
+              <w:right w:val="single" w:sz="4" w:space="0" w:color="auto"/>
             </w:tcBorders>
             <w:shd w:val="clear" w:color="auto" w:fill="auto"/>
           </w:tcPr>
@@ -1565,7 +1474,7 @@
               <w:widowControl/>
               <w:spacing w:before="60"/>
               <w:rPr>
-                <w:rFonts w:eastAsia="Arial" w:asciiTheme="minorHAnsi" w:hAnsiTheme="minorHAnsi" w:cstheme="minorBidi"/>
+                <w:rFonts w:asciiTheme="minorHAnsi" w:eastAsia="Arial" w:hAnsiTheme="minorHAnsi" w:cstheme="minorBidi"/>
                 <w:lang w:eastAsia="ja-JP"/>
               </w:rPr>
             </w:pPr>
@@ -1575,10 +1484,10 @@
           <w:tcPr>
             <w:tcW w:w="1435" w:type="dxa"/>
             <w:tcBorders>
-              <w:top w:val="single" w:color="auto" w:sz="4" w:space="0"/>
-              <w:left w:val="single" w:color="auto" w:sz="4" w:space="0"/>
-              <w:bottom w:val="single" w:color="auto" w:sz="4" w:space="0"/>
-              <w:right w:val="single" w:color="auto" w:sz="4" w:space="0"/>
+              <w:top w:val="single" w:sz="4" w:space="0" w:color="auto"/>
+              <w:left w:val="single" w:sz="4" w:space="0" w:color="auto"/>
+              <w:bottom w:val="single" w:sz="4" w:space="0" w:color="auto"/>
+              <w:right w:val="single" w:sz="4" w:space="0" w:color="auto"/>
             </w:tcBorders>
             <w:shd w:val="clear" w:color="auto" w:fill="auto"/>
           </w:tcPr>
@@ -1587,7 +1496,7 @@
               <w:widowControl/>
               <w:spacing w:before="60" w:line="240" w:lineRule="auto"/>
               <w:rPr>
-                <w:rFonts w:eastAsia="Arial" w:asciiTheme="minorHAnsi" w:hAnsiTheme="minorHAnsi" w:cstheme="minorBidi"/>
+                <w:rFonts w:asciiTheme="minorHAnsi" w:eastAsia="Arial" w:hAnsiTheme="minorHAnsi" w:cstheme="minorBidi"/>
               </w:rPr>
             </w:pPr>
           </w:p>
@@ -1596,10 +1505,10 @@
           <w:tcPr>
             <w:tcW w:w="4802" w:type="dxa"/>
             <w:tcBorders>
-              <w:top w:val="single" w:color="auto" w:sz="4" w:space="0"/>
-              <w:left w:val="single" w:color="auto" w:sz="4" w:space="0"/>
-              <w:bottom w:val="single" w:color="auto" w:sz="4" w:space="0"/>
-              <w:right w:val="single" w:color="auto" w:sz="4" w:space="0"/>
+              <w:top w:val="single" w:sz="4" w:space="0" w:color="auto"/>
+              <w:left w:val="single" w:sz="4" w:space="0" w:color="auto"/>
+              <w:bottom w:val="single" w:sz="4" w:space="0" w:color="auto"/>
+              <w:right w:val="single" w:sz="4" w:space="0" w:color="auto"/>
             </w:tcBorders>
             <w:shd w:val="clear" w:color="auto" w:fill="auto"/>
           </w:tcPr>
@@ -1608,7 +1517,7 @@
               <w:widowControl/>
               <w:spacing w:before="60"/>
               <w:rPr>
-                <w:rFonts w:eastAsia="Arial" w:asciiTheme="minorHAnsi" w:hAnsiTheme="minorHAnsi" w:cstheme="minorBidi"/>
+                <w:rFonts w:asciiTheme="minorHAnsi" w:eastAsia="Arial" w:hAnsiTheme="minorHAnsi" w:cstheme="minorBidi"/>
               </w:rPr>
             </w:pPr>
           </w:p>
@@ -1710,12 +1619,12 @@
         <w:tblW w:w="5543" w:type="dxa"/>
         <w:tblInd w:w="720" w:type="dxa"/>
         <w:tblBorders>
-          <w:top w:val="single" w:color="auto" w:sz="4" w:space="0"/>
-          <w:left w:val="single" w:color="auto" w:sz="4" w:space="0"/>
-          <w:bottom w:val="single" w:color="auto" w:sz="4" w:space="0"/>
-          <w:right w:val="single" w:color="auto" w:sz="4" w:space="0"/>
-          <w:insideH w:val="single" w:color="auto" w:sz="4" w:space="0"/>
-          <w:insideV w:val="single" w:color="auto" w:sz="4" w:space="0"/>
+          <w:top w:val="single" w:sz="4" w:space="0" w:color="auto"/>
+          <w:left w:val="single" w:sz="4" w:space="0" w:color="auto"/>
+          <w:bottom w:val="single" w:sz="4" w:space="0" w:color="auto"/>
+          <w:right w:val="single" w:sz="4" w:space="0" w:color="auto"/>
+          <w:insideH w:val="single" w:sz="4" w:space="0" w:color="auto"/>
+          <w:insideV w:val="single" w:sz="4" w:space="0" w:color="auto"/>
         </w:tblBorders>
         <w:tblLook w:val="0000" w:firstRow="0" w:lastRow="0" w:firstColumn="0" w:lastColumn="0" w:noHBand="0" w:noVBand="0"/>
       </w:tblPr>
@@ -1860,7 +1769,7 @@
             </w:pPr>
             <w:r>
               <w:rPr>
-                <w:rFonts w:ascii="Times" w:hAnsi="Times" w:eastAsia="Times" w:cs="Times"/>
+                <w:rFonts w:ascii="Times" w:eastAsia="Times" w:hAnsi="Times" w:cs="Times"/>
                 <w:b/>
                 <w:color w:val="BF8F00" w:themeColor="accent4" w:themeShade="BF"/>
               </w:rPr>
@@ -1900,13 +1809,8 @@
         </w:numPr>
       </w:pPr>
       <w:r>
-        <w:t xml:space="preserve">Work Items: Planned compared to </w:t>
+        <w:t>Work Items: Planned compared to actually completed</w:t>
       </w:r>
-      <w:proofErr w:type="gramStart"/>
-      <w:r>
-        <w:t>actually completed</w:t>
-      </w:r>
-      <w:proofErr w:type="gramEnd"/>
     </w:p>
     <w:p>
       <w:pPr>
@@ -1957,7 +1861,7 @@
       </w:pPr>
     </w:p>
     <w:sectPr>
-      <w:pgSz w:w="12240" w:h="15840" w:orient="portrait" w:code="1"/>
+      <w:pgSz w:w="12240" w:h="15840" w:code="1"/>
       <w:pgMar w:top="1440" w:right="1440" w:bottom="1440" w:left="1440" w:header="720" w:footer="720" w:gutter="0"/>
       <w:cols w:space="720"/>
     </w:sectPr>
@@ -1966,7 +1870,7 @@
 </file>
 
 <file path=word/endnotes.xml><?xml version="1.0" encoding="utf-8"?>
-<w:endnotes xmlns:wpc="http://schemas.microsoft.com/office/word/2010/wordprocessingCanvas" xmlns:cx="http://schemas.microsoft.com/office/drawing/2014/chartex" xmlns:cx1="http://schemas.microsoft.com/office/drawing/2015/9/8/chartex" xmlns:cx2="http://schemas.microsoft.com/office/drawing/2015/10/21/chartex" xmlns:cx3="http://schemas.microsoft.com/office/drawing/2016/5/9/chartex" xmlns:cx4="http://schemas.microsoft.com/office/drawing/2016/5/10/chartex" xmlns:cx5="http://schemas.microsoft.com/office/drawing/2016/5/11/chartex" xmlns:cx6="http://schemas.microsoft.com/office/drawing/2016/5/12/chartex" xmlns:cx7="http://schemas.microsoft.com/office/drawing/2016/5/13/chartex" xmlns:cx8="http://schemas.microsoft.com/office/drawing/2016/5/14/chartex" xmlns:mc="http://schemas.openxmlformats.org/markup-compatibility/2006" xmlns:aink="http://schemas.microsoft.com/office/drawing/2016/ink" xmlns:am3d="http://schemas.microsoft.com/office/drawing/2017/model3d" xmlns:o="urn:schemas-microsoft-com:office:office" xmlns:r="http://schemas.openxmlformats.org/officeDocument/2006/relationships" xmlns:m="http://schemas.openxmlformats.org/officeDocument/2006/math" xmlns:v="urn:schemas-microsoft-com:vml" xmlns:wp14="http://schemas.microsoft.com/office/word/2010/wordprocessingDrawing" xmlns:wp="http://schemas.openxmlformats.org/drawingml/2006/wordprocessingDrawing" xmlns:w10="urn:schemas-microsoft-com:office:word" xmlns:w="http://schemas.openxmlformats.org/wordprocessingml/2006/main" xmlns:w14="http://schemas.microsoft.com/office/word/2010/wordml" xmlns:w15="http://schemas.microsoft.com/office/word/2012/wordml" xmlns:w16cid="http://schemas.microsoft.com/office/word/2016/wordml/cid" xmlns:w16se="http://schemas.microsoft.com/office/word/2015/wordml/symex" xmlns:wpg="http://schemas.microsoft.com/office/word/2010/wordprocessingGroup" xmlns:wpi="http://schemas.microsoft.com/office/word/2010/wordprocessingInk" xmlns:wne="http://schemas.microsoft.com/office/word/2006/wordml" xmlns:wps="http://schemas.microsoft.com/office/word/2010/wordprocessingShape" mc:Ignorable="w14 w15 w16se w16cid wp14">
+<w:endnotes xmlns:wpc="http://schemas.microsoft.com/office/word/2010/wordprocessingCanvas" xmlns:mc="http://schemas.openxmlformats.org/markup-compatibility/2006" xmlns:o="urn:schemas-microsoft-com:office:office" xmlns:r="http://schemas.openxmlformats.org/officeDocument/2006/relationships" xmlns:m="http://schemas.openxmlformats.org/officeDocument/2006/math" xmlns:v="urn:schemas-microsoft-com:vml" xmlns:wp14="http://schemas.microsoft.com/office/word/2010/wordprocessingDrawing" xmlns:wp="http://schemas.openxmlformats.org/drawingml/2006/wordprocessingDrawing" xmlns:w10="urn:schemas-microsoft-com:office:word" xmlns:w="http://schemas.openxmlformats.org/wordprocessingml/2006/main" xmlns:w14="http://schemas.microsoft.com/office/word/2010/wordml" xmlns:w15="http://schemas.microsoft.com/office/word/2012/wordml" xmlns:wpg="http://schemas.microsoft.com/office/word/2010/wordprocessingGroup" xmlns:wpi="http://schemas.microsoft.com/office/word/2010/wordprocessingInk" xmlns:wne="http://schemas.microsoft.com/office/word/2006/wordml" xmlns:wps="http://schemas.microsoft.com/office/word/2010/wordprocessingShape" mc:Ignorable="w14 w15 wp14">
   <w:endnote w:type="separator" w:id="-1">
     <w:p>
       <w:r>
@@ -1992,17 +1896,17 @@
 </file>
 
 <file path=word/footer1.xml><?xml version="1.0" encoding="utf-8"?>
-<w:ftr xmlns:wpc="http://schemas.microsoft.com/office/word/2010/wordprocessingCanvas" xmlns:cx="http://schemas.microsoft.com/office/drawing/2014/chartex" xmlns:cx1="http://schemas.microsoft.com/office/drawing/2015/9/8/chartex" xmlns:cx2="http://schemas.microsoft.com/office/drawing/2015/10/21/chartex" xmlns:cx3="http://schemas.microsoft.com/office/drawing/2016/5/9/chartex" xmlns:cx4="http://schemas.microsoft.com/office/drawing/2016/5/10/chartex" xmlns:cx5="http://schemas.microsoft.com/office/drawing/2016/5/11/chartex" xmlns:cx6="http://schemas.microsoft.com/office/drawing/2016/5/12/chartex" xmlns:cx7="http://schemas.microsoft.com/office/drawing/2016/5/13/chartex" xmlns:cx8="http://schemas.microsoft.com/office/drawing/2016/5/14/chartex" xmlns:mc="http://schemas.openxmlformats.org/markup-compatibility/2006" xmlns:aink="http://schemas.microsoft.com/office/drawing/2016/ink" xmlns:am3d="http://schemas.microsoft.com/office/drawing/2017/model3d" xmlns:o="urn:schemas-microsoft-com:office:office" xmlns:r="http://schemas.openxmlformats.org/officeDocument/2006/relationships" xmlns:m="http://schemas.openxmlformats.org/officeDocument/2006/math" xmlns:v="urn:schemas-microsoft-com:vml" xmlns:wp14="http://schemas.microsoft.com/office/word/2010/wordprocessingDrawing" xmlns:wp="http://schemas.openxmlformats.org/drawingml/2006/wordprocessingDrawing" xmlns:w10="urn:schemas-microsoft-com:office:word" xmlns:w="http://schemas.openxmlformats.org/wordprocessingml/2006/main" xmlns:w14="http://schemas.microsoft.com/office/word/2010/wordml" xmlns:w15="http://schemas.microsoft.com/office/word/2012/wordml" xmlns:w16cid="http://schemas.microsoft.com/office/word/2016/wordml/cid" xmlns:w16se="http://schemas.microsoft.com/office/word/2015/wordml/symex" xmlns:wpg="http://schemas.microsoft.com/office/word/2010/wordprocessingGroup" xmlns:wpi="http://schemas.microsoft.com/office/word/2010/wordprocessingInk" xmlns:wne="http://schemas.microsoft.com/office/word/2006/wordml" xmlns:wps="http://schemas.microsoft.com/office/word/2010/wordprocessingShape" mc:Ignorable="w14 w15 w16se w16cid wp14">
+<w:ftr xmlns:wpc="http://schemas.microsoft.com/office/word/2010/wordprocessingCanvas" xmlns:mc="http://schemas.openxmlformats.org/markup-compatibility/2006" xmlns:o="urn:schemas-microsoft-com:office:office" xmlns:r="http://schemas.openxmlformats.org/officeDocument/2006/relationships" xmlns:m="http://schemas.openxmlformats.org/officeDocument/2006/math" xmlns:v="urn:schemas-microsoft-com:vml" xmlns:wp14="http://schemas.microsoft.com/office/word/2010/wordprocessingDrawing" xmlns:wp="http://schemas.openxmlformats.org/drawingml/2006/wordprocessingDrawing" xmlns:w10="urn:schemas-microsoft-com:office:word" xmlns:w="http://schemas.openxmlformats.org/wordprocessingml/2006/main" xmlns:w14="http://schemas.microsoft.com/office/word/2010/wordml" xmlns:w15="http://schemas.microsoft.com/office/word/2012/wordml" xmlns:wpg="http://schemas.microsoft.com/office/word/2010/wordprocessingGroup" xmlns:wpi="http://schemas.microsoft.com/office/word/2010/wordprocessingInk" xmlns:wne="http://schemas.microsoft.com/office/word/2006/wordml" xmlns:wps="http://schemas.microsoft.com/office/word/2010/wordprocessingShape" mc:Ignorable="w14 w15 wp14">
   <w:tbl>
     <w:tblPr>
       <w:tblW w:w="0" w:type="auto"/>
       <w:tblBorders>
-        <w:top w:val="single" w:color="auto" w:sz="6" w:space="0"/>
-        <w:left w:val="single" w:color="auto" w:sz="6" w:space="0"/>
-        <w:bottom w:val="single" w:color="auto" w:sz="6" w:space="0"/>
-        <w:right w:val="single" w:color="auto" w:sz="6" w:space="0"/>
-        <w:insideH w:val="single" w:color="auto" w:sz="6" w:space="0"/>
-        <w:insideV w:val="single" w:color="auto" w:sz="6" w:space="0"/>
+        <w:top w:val="single" w:sz="6" w:space="0" w:color="auto"/>
+        <w:left w:val="single" w:sz="6" w:space="0" w:color="auto"/>
+        <w:bottom w:val="single" w:sz="6" w:space="0" w:color="auto"/>
+        <w:right w:val="single" w:sz="6" w:space="0" w:color="auto"/>
+        <w:insideH w:val="single" w:sz="6" w:space="0" w:color="auto"/>
+        <w:insideV w:val="single" w:sz="6" w:space="0" w:color="auto"/>
       </w:tblBorders>
       <w:tblLayout w:type="fixed"/>
       <w:tblLook w:val="0000" w:firstRow="0" w:lastRow="0" w:firstColumn="0" w:lastColumn="0" w:noHBand="0" w:noVBand="0"/>
@@ -2049,21 +1953,11 @@
           <w:r>
             <w:sym w:font="Symbol" w:char="F0D3"/>
           </w:r>
-          <w:r>
-            <w:fldChar w:fldCharType="begin"/>
-          </w:r>
-          <w:r>
-            <w:instrText xml:space="preserve"> DOCPROPERTY "Company"  \* MERGEFORMAT </w:instrText>
-          </w:r>
-          <w:r>
-            <w:fldChar w:fldCharType="separate"/>
-          </w:r>
-          <w:r>
-            <w:t>&lt;Company Name&gt;</w:t>
-          </w:r>
-          <w:r>
-            <w:fldChar w:fldCharType="end"/>
-          </w:r>
+          <w:fldSimple w:instr=" DOCPROPERTY &quot;Company&quot;  \* MERGEFORMAT ">
+            <w:r>
+              <w:t>&lt;Company Name&gt;</w:t>
+            </w:r>
+          </w:fldSimple>
           <w:r>
             <w:t xml:space="preserve">, </w:t>
           </w:r>
@@ -2130,7 +2024,7 @@
               <w:rStyle w:val="PageNumber"/>
               <w:noProof/>
             </w:rPr>
-            <w:t>2</w:t>
+            <w:t>1</w:t>
           </w:r>
           <w:r>
             <w:rPr>
@@ -2193,7 +2087,7 @@
 </file>
 
 <file path=word/footnotes.xml><?xml version="1.0" encoding="utf-8"?>
-<w:footnotes xmlns:wpc="http://schemas.microsoft.com/office/word/2010/wordprocessingCanvas" xmlns:cx="http://schemas.microsoft.com/office/drawing/2014/chartex" xmlns:cx1="http://schemas.microsoft.com/office/drawing/2015/9/8/chartex" xmlns:cx2="http://schemas.microsoft.com/office/drawing/2015/10/21/chartex" xmlns:cx3="http://schemas.microsoft.com/office/drawing/2016/5/9/chartex" xmlns:cx4="http://schemas.microsoft.com/office/drawing/2016/5/10/chartex" xmlns:cx5="http://schemas.microsoft.com/office/drawing/2016/5/11/chartex" xmlns:cx6="http://schemas.microsoft.com/office/drawing/2016/5/12/chartex" xmlns:cx7="http://schemas.microsoft.com/office/drawing/2016/5/13/chartex" xmlns:cx8="http://schemas.microsoft.com/office/drawing/2016/5/14/chartex" xmlns:mc="http://schemas.openxmlformats.org/markup-compatibility/2006" xmlns:aink="http://schemas.microsoft.com/office/drawing/2016/ink" xmlns:am3d="http://schemas.microsoft.com/office/drawing/2017/model3d" xmlns:o="urn:schemas-microsoft-com:office:office" xmlns:r="http://schemas.openxmlformats.org/officeDocument/2006/relationships" xmlns:m="http://schemas.openxmlformats.org/officeDocument/2006/math" xmlns:v="urn:schemas-microsoft-com:vml" xmlns:wp14="http://schemas.microsoft.com/office/word/2010/wordprocessingDrawing" xmlns:wp="http://schemas.openxmlformats.org/drawingml/2006/wordprocessingDrawing" xmlns:w10="urn:schemas-microsoft-com:office:word" xmlns:w="http://schemas.openxmlformats.org/wordprocessingml/2006/main" xmlns:w14="http://schemas.microsoft.com/office/word/2010/wordml" xmlns:w15="http://schemas.microsoft.com/office/word/2012/wordml" xmlns:w16cid="http://schemas.microsoft.com/office/word/2016/wordml/cid" xmlns:w16se="http://schemas.microsoft.com/office/word/2015/wordml/symex" xmlns:wpg="http://schemas.microsoft.com/office/word/2010/wordprocessingGroup" xmlns:wpi="http://schemas.microsoft.com/office/word/2010/wordprocessingInk" xmlns:wne="http://schemas.microsoft.com/office/word/2006/wordml" xmlns:wps="http://schemas.microsoft.com/office/word/2010/wordprocessingShape" mc:Ignorable="w14 w15 w16se w16cid wp14">
+<w:footnotes xmlns:wpc="http://schemas.microsoft.com/office/word/2010/wordprocessingCanvas" xmlns:mc="http://schemas.openxmlformats.org/markup-compatibility/2006" xmlns:o="urn:schemas-microsoft-com:office:office" xmlns:r="http://schemas.openxmlformats.org/officeDocument/2006/relationships" xmlns:m="http://schemas.openxmlformats.org/officeDocument/2006/math" xmlns:v="urn:schemas-microsoft-com:vml" xmlns:wp14="http://schemas.microsoft.com/office/word/2010/wordprocessingDrawing" xmlns:wp="http://schemas.openxmlformats.org/drawingml/2006/wordprocessingDrawing" xmlns:w10="urn:schemas-microsoft-com:office:word" xmlns:w="http://schemas.openxmlformats.org/wordprocessingml/2006/main" xmlns:w14="http://schemas.microsoft.com/office/word/2010/wordml" xmlns:w15="http://schemas.microsoft.com/office/word/2012/wordml" xmlns:wpg="http://schemas.microsoft.com/office/word/2010/wordprocessingGroup" xmlns:wpi="http://schemas.microsoft.com/office/word/2010/wordprocessingInk" xmlns:wne="http://schemas.microsoft.com/office/word/2006/wordml" xmlns:wps="http://schemas.microsoft.com/office/word/2010/wordprocessingShape" mc:Ignorable="w14 w15 wp14">
   <w:footnote w:type="separator" w:id="-1">
     <w:p>
       <w:r>
@@ -2219,17 +2113,17 @@
 </file>
 
 <file path=word/header1.xml><?xml version="1.0" encoding="utf-8"?>
-<w:hdr xmlns:wpc="http://schemas.microsoft.com/office/word/2010/wordprocessingCanvas" xmlns:cx="http://schemas.microsoft.com/office/drawing/2014/chartex" xmlns:cx1="http://schemas.microsoft.com/office/drawing/2015/9/8/chartex" xmlns:cx2="http://schemas.microsoft.com/office/drawing/2015/10/21/chartex" xmlns:cx3="http://schemas.microsoft.com/office/drawing/2016/5/9/chartex" xmlns:cx4="http://schemas.microsoft.com/office/drawing/2016/5/10/chartex" xmlns:cx5="http://schemas.microsoft.com/office/drawing/2016/5/11/chartex" xmlns:cx6="http://schemas.microsoft.com/office/drawing/2016/5/12/chartex" xmlns:cx7="http://schemas.microsoft.com/office/drawing/2016/5/13/chartex" xmlns:cx8="http://schemas.microsoft.com/office/drawing/2016/5/14/chartex" xmlns:mc="http://schemas.openxmlformats.org/markup-compatibility/2006" xmlns:aink="http://schemas.microsoft.com/office/drawing/2016/ink" xmlns:am3d="http://schemas.microsoft.com/office/drawing/2017/model3d" xmlns:o="urn:schemas-microsoft-com:office:office" xmlns:r="http://schemas.openxmlformats.org/officeDocument/2006/relationships" xmlns:m="http://schemas.openxmlformats.org/officeDocument/2006/math" xmlns:v="urn:schemas-microsoft-com:vml" xmlns:wp14="http://schemas.microsoft.com/office/word/2010/wordprocessingDrawing" xmlns:wp="http://schemas.openxmlformats.org/drawingml/2006/wordprocessingDrawing" xmlns:w10="urn:schemas-microsoft-com:office:word" xmlns:w="http://schemas.openxmlformats.org/wordprocessingml/2006/main" xmlns:w14="http://schemas.microsoft.com/office/word/2010/wordml" xmlns:w15="http://schemas.microsoft.com/office/word/2012/wordml" xmlns:w16cid="http://schemas.microsoft.com/office/word/2016/wordml/cid" xmlns:w16se="http://schemas.microsoft.com/office/word/2015/wordml/symex" xmlns:wpg="http://schemas.microsoft.com/office/word/2010/wordprocessingGroup" xmlns:wpi="http://schemas.microsoft.com/office/word/2010/wordprocessingInk" xmlns:wne="http://schemas.microsoft.com/office/word/2006/wordml" xmlns:wps="http://schemas.microsoft.com/office/word/2010/wordprocessingShape" mc:Ignorable="w14 w15 w16se w16cid wp14">
+<w:hdr xmlns:wpc="http://schemas.microsoft.com/office/word/2010/wordprocessingCanvas" xmlns:mc="http://schemas.openxmlformats.org/markup-compatibility/2006" xmlns:o="urn:schemas-microsoft-com:office:office" xmlns:r="http://schemas.openxmlformats.org/officeDocument/2006/relationships" xmlns:m="http://schemas.openxmlformats.org/officeDocument/2006/math" xmlns:v="urn:schemas-microsoft-com:vml" xmlns:wp14="http://schemas.microsoft.com/office/word/2010/wordprocessingDrawing" xmlns:wp="http://schemas.openxmlformats.org/drawingml/2006/wordprocessingDrawing" xmlns:w10="urn:schemas-microsoft-com:office:word" xmlns:w="http://schemas.openxmlformats.org/wordprocessingml/2006/main" xmlns:w14="http://schemas.microsoft.com/office/word/2010/wordml" xmlns:w15="http://schemas.microsoft.com/office/word/2012/wordml" xmlns:wpg="http://schemas.microsoft.com/office/word/2010/wordprocessingGroup" xmlns:wpi="http://schemas.microsoft.com/office/word/2010/wordprocessingInk" xmlns:wne="http://schemas.microsoft.com/office/word/2006/wordml" xmlns:wps="http://schemas.microsoft.com/office/word/2010/wordprocessingShape" mc:Ignorable="w14 w15 wp14">
   <w:tbl>
     <w:tblPr>
       <w:tblW w:w="0" w:type="auto"/>
       <w:tblBorders>
-        <w:top w:val="single" w:color="auto" w:sz="6" w:space="0"/>
-        <w:left w:val="single" w:color="auto" w:sz="6" w:space="0"/>
-        <w:bottom w:val="single" w:color="auto" w:sz="6" w:space="0"/>
-        <w:right w:val="single" w:color="auto" w:sz="6" w:space="0"/>
-        <w:insideH w:val="single" w:color="auto" w:sz="6" w:space="0"/>
-        <w:insideV w:val="single" w:color="auto" w:sz="6" w:space="0"/>
+        <w:top w:val="single" w:sz="6" w:space="0" w:color="auto"/>
+        <w:left w:val="single" w:sz="6" w:space="0" w:color="auto"/>
+        <w:bottom w:val="single" w:sz="6" w:space="0" w:color="auto"/>
+        <w:right w:val="single" w:sz="6" w:space="0" w:color="auto"/>
+        <w:insideH w:val="single" w:sz="6" w:space="0" w:color="auto"/>
+        <w:insideV w:val="single" w:sz="6" w:space="0" w:color="auto"/>
       </w:tblBorders>
       <w:tblLayout w:type="fixed"/>
       <w:tblLook w:val="0000" w:firstRow="0" w:lastRow="0" w:firstColumn="0" w:lastColumn="0" w:noHBand="0" w:noVBand="0"/>
@@ -2269,13 +2163,8 @@
             <w:ind w:right="68"/>
           </w:pPr>
           <w:r>
-            <w:t xml:space="preserve">Team </w:t>
+            <w:t>Team Pharmacon</w:t>
           </w:r>
-          <w:proofErr w:type="spellStart"/>
-          <w:r>
-            <w:t>Pharmacon</w:t>
-          </w:r>
-          <w:proofErr w:type="spellEnd"/>
         </w:p>
       </w:tc>
     </w:tr>
@@ -2291,21 +2180,11 @@
           <w:r>
             <w:t xml:space="preserve"> </w:t>
           </w:r>
-          <w:r>
-            <w:fldChar w:fldCharType="begin"/>
-          </w:r>
-          <w:r>
-            <w:instrText xml:space="preserve"> TITLE  \* MERGEFORMAT </w:instrText>
-          </w:r>
-          <w:r>
-            <w:fldChar w:fldCharType="separate"/>
-          </w:r>
-          <w:r>
-            <w:t>Iteration Plan</w:t>
-          </w:r>
-          <w:r>
-            <w:fldChar w:fldCharType="end"/>
-          </w:r>
+          <w:fldSimple w:instr=" TITLE  \* MERGEFORMAT ">
+            <w:r>
+              <w:t>Iteration Plan</w:t>
+            </w:r>
+          </w:fldSimple>
           <w:r>
             <w:t xml:space="preserve"> 2</w:t>
           </w:r>
@@ -2338,7 +2217,7 @@
 </file>
 
 <file path=word/numbering.xml><?xml version="1.0" encoding="utf-8"?>
-<w:numbering xmlns:wpc="http://schemas.microsoft.com/office/word/2010/wordprocessingCanvas" xmlns:cx="http://schemas.microsoft.com/office/drawing/2014/chartex" xmlns:cx1="http://schemas.microsoft.com/office/drawing/2015/9/8/chartex" xmlns:cx2="http://schemas.microsoft.com/office/drawing/2015/10/21/chartex" xmlns:cx3="http://schemas.microsoft.com/office/drawing/2016/5/9/chartex" xmlns:cx4="http://schemas.microsoft.com/office/drawing/2016/5/10/chartex" xmlns:cx5="http://schemas.microsoft.com/office/drawing/2016/5/11/chartex" xmlns:cx6="http://schemas.microsoft.com/office/drawing/2016/5/12/chartex" xmlns:cx7="http://schemas.microsoft.com/office/drawing/2016/5/13/chartex" xmlns:cx8="http://schemas.microsoft.com/office/drawing/2016/5/14/chartex" xmlns:mc="http://schemas.openxmlformats.org/markup-compatibility/2006" xmlns:aink="http://schemas.microsoft.com/office/drawing/2016/ink" xmlns:am3d="http://schemas.microsoft.com/office/drawing/2017/model3d" xmlns:o="urn:schemas-microsoft-com:office:office" xmlns:r="http://schemas.openxmlformats.org/officeDocument/2006/relationships" xmlns:m="http://schemas.openxmlformats.org/officeDocument/2006/math" xmlns:v="urn:schemas-microsoft-com:vml" xmlns:wp14="http://schemas.microsoft.com/office/word/2010/wordprocessingDrawing" xmlns:wp="http://schemas.openxmlformats.org/drawingml/2006/wordprocessingDrawing" xmlns:w10="urn:schemas-microsoft-com:office:word" xmlns:w="http://schemas.openxmlformats.org/wordprocessingml/2006/main" xmlns:w14="http://schemas.microsoft.com/office/word/2010/wordml" xmlns:w15="http://schemas.microsoft.com/office/word/2012/wordml" xmlns:w16cid="http://schemas.microsoft.com/office/word/2016/wordml/cid" xmlns:w16se="http://schemas.microsoft.com/office/word/2015/wordml/symex" xmlns:wpg="http://schemas.microsoft.com/office/word/2010/wordprocessingGroup" xmlns:wpi="http://schemas.microsoft.com/office/word/2010/wordprocessingInk" xmlns:wne="http://schemas.microsoft.com/office/word/2006/wordml" xmlns:wps="http://schemas.microsoft.com/office/word/2010/wordprocessingShape" mc:Ignorable="w14 w15 w16se w16cid wp14">
+<w:numbering xmlns:wpc="http://schemas.microsoft.com/office/word/2010/wordprocessingCanvas" xmlns:mc="http://schemas.openxmlformats.org/markup-compatibility/2006" xmlns:o="urn:schemas-microsoft-com:office:office" xmlns:r="http://schemas.openxmlformats.org/officeDocument/2006/relationships" xmlns:m="http://schemas.openxmlformats.org/officeDocument/2006/math" xmlns:v="urn:schemas-microsoft-com:vml" xmlns:wp14="http://schemas.microsoft.com/office/word/2010/wordprocessingDrawing" xmlns:wp="http://schemas.openxmlformats.org/drawingml/2006/wordprocessingDrawing" xmlns:w10="urn:schemas-microsoft-com:office:word" xmlns:w="http://schemas.openxmlformats.org/wordprocessingml/2006/main" xmlns:w14="http://schemas.microsoft.com/office/word/2010/wordml" xmlns:w15="http://schemas.microsoft.com/office/word/2012/wordml" xmlns:wpg="http://schemas.microsoft.com/office/word/2010/wordprocessingGroup" xmlns:wpi="http://schemas.microsoft.com/office/word/2010/wordprocessingInk" xmlns:wne="http://schemas.microsoft.com/office/word/2006/wordml" xmlns:wps="http://schemas.microsoft.com/office/word/2010/wordprocessingShape" mc:Ignorable="w14 w15 wp14">
   <w:abstractNum w:abstractNumId="0" w15:restartNumberingAfterBreak="0">
     <w:nsid w:val="FFFFFFFB"/>
     <w:multiLevelType w:val="multilevel"/>
@@ -2355,7 +2234,7 @@
         <w:ind w:left="1080" w:hanging="360"/>
       </w:pPr>
       <w:rPr>
-        <w:rFonts w:hint="default" w:ascii="Symbol" w:hAnsi="Symbol"/>
+        <w:rFonts w:ascii="Symbol" w:hAnsi="Symbol" w:hint="default"/>
       </w:rPr>
     </w:lvl>
     <w:lvl w:ilvl="1">
@@ -2441,7 +2320,7 @@
         <w:ind w:left="360" w:hanging="360"/>
       </w:pPr>
       <w:rPr>
-        <w:rFonts w:hint="default" w:ascii="Symbol" w:hAnsi="Symbol"/>
+        <w:rFonts w:ascii="Symbol" w:hAnsi="Symbol" w:hint="default"/>
       </w:rPr>
     </w:lvl>
   </w:abstractNum>
@@ -2544,7 +2423,7 @@
         <w:ind w:left="720" w:hanging="360"/>
       </w:pPr>
       <w:rPr>
-        <w:rFonts w:hint="default" w:ascii="Symbol" w:hAnsi="Symbol"/>
+        <w:rFonts w:ascii="Symbol" w:hAnsi="Symbol" w:hint="default"/>
       </w:rPr>
     </w:lvl>
     <w:lvl w:ilvl="1" w:tplc="0C090003" w:tentative="1">
@@ -2556,7 +2435,7 @@
         <w:ind w:left="1440" w:hanging="360"/>
       </w:pPr>
       <w:rPr>
-        <w:rFonts w:hint="default" w:ascii="Courier New" w:hAnsi="Courier New" w:cs="Courier New"/>
+        <w:rFonts w:ascii="Courier New" w:hAnsi="Courier New" w:cs="Courier New" w:hint="default"/>
       </w:rPr>
     </w:lvl>
     <w:lvl w:ilvl="2" w:tplc="0C090005" w:tentative="1">
@@ -2568,7 +2447,7 @@
         <w:ind w:left="2160" w:hanging="360"/>
       </w:pPr>
       <w:rPr>
-        <w:rFonts w:hint="default" w:ascii="Wingdings" w:hAnsi="Wingdings"/>
+        <w:rFonts w:ascii="Wingdings" w:hAnsi="Wingdings" w:hint="default"/>
       </w:rPr>
     </w:lvl>
     <w:lvl w:ilvl="3" w:tplc="0C090001" w:tentative="1">
@@ -2580,7 +2459,7 @@
         <w:ind w:left="2880" w:hanging="360"/>
       </w:pPr>
       <w:rPr>
-        <w:rFonts w:hint="default" w:ascii="Symbol" w:hAnsi="Symbol"/>
+        <w:rFonts w:ascii="Symbol" w:hAnsi="Symbol" w:hint="default"/>
       </w:rPr>
     </w:lvl>
     <w:lvl w:ilvl="4" w:tplc="0C090003" w:tentative="1">
@@ -2592,7 +2471,7 @@
         <w:ind w:left="3600" w:hanging="360"/>
       </w:pPr>
       <w:rPr>
-        <w:rFonts w:hint="default" w:ascii="Courier New" w:hAnsi="Courier New" w:cs="Courier New"/>
+        <w:rFonts w:ascii="Courier New" w:hAnsi="Courier New" w:cs="Courier New" w:hint="default"/>
       </w:rPr>
     </w:lvl>
     <w:lvl w:ilvl="5" w:tplc="0C090005" w:tentative="1">
@@ -2604,7 +2483,7 @@
         <w:ind w:left="4320" w:hanging="360"/>
       </w:pPr>
       <w:rPr>
-        <w:rFonts w:hint="default" w:ascii="Wingdings" w:hAnsi="Wingdings"/>
+        <w:rFonts w:ascii="Wingdings" w:hAnsi="Wingdings" w:hint="default"/>
       </w:rPr>
     </w:lvl>
     <w:lvl w:ilvl="6" w:tplc="0C090001" w:tentative="1">
@@ -2616,7 +2495,7 @@
         <w:ind w:left="5040" w:hanging="360"/>
       </w:pPr>
       <w:rPr>
-        <w:rFonts w:hint="default" w:ascii="Symbol" w:hAnsi="Symbol"/>
+        <w:rFonts w:ascii="Symbol" w:hAnsi="Symbol" w:hint="default"/>
       </w:rPr>
     </w:lvl>
     <w:lvl w:ilvl="7" w:tplc="0C090003" w:tentative="1">
@@ -2628,7 +2507,7 @@
         <w:ind w:left="5760" w:hanging="360"/>
       </w:pPr>
       <w:rPr>
-        <w:rFonts w:hint="default" w:ascii="Courier New" w:hAnsi="Courier New" w:cs="Courier New"/>
+        <w:rFonts w:ascii="Courier New" w:hAnsi="Courier New" w:cs="Courier New" w:hint="default"/>
       </w:rPr>
     </w:lvl>
     <w:lvl w:ilvl="8" w:tplc="0C090005" w:tentative="1">
@@ -2640,7 +2519,7 @@
         <w:ind w:left="6480" w:hanging="360"/>
       </w:pPr>
       <w:rPr>
-        <w:rFonts w:hint="default" w:ascii="Wingdings" w:hAnsi="Wingdings"/>
+        <w:rFonts w:ascii="Wingdings" w:hAnsi="Wingdings" w:hint="default"/>
       </w:rPr>
     </w:lvl>
   </w:abstractNum>
@@ -2660,7 +2539,7 @@
         <w:ind w:left="360" w:hanging="360"/>
       </w:pPr>
       <w:rPr>
-        <w:rFonts w:hint="default" w:ascii="Symbol" w:hAnsi="Symbol"/>
+        <w:rFonts w:ascii="Symbol" w:hAnsi="Symbol" w:hint="default"/>
       </w:rPr>
     </w:lvl>
   </w:abstractNum>
@@ -2676,7 +2555,7 @@
         <w:ind w:left="720" w:hanging="360"/>
       </w:pPr>
       <w:rPr>
-        <w:rFonts w:hint="default" w:ascii="Arial" w:hAnsi="Arial" w:eastAsia="Arial" w:cs="Arial"/>
+        <w:rFonts w:ascii="Arial" w:eastAsia="Arial" w:hAnsi="Arial" w:cs="Arial" w:hint="default"/>
       </w:rPr>
     </w:lvl>
     <w:lvl w:ilvl="1" w:tplc="0C090003" w:tentative="1">
@@ -2688,7 +2567,7 @@
         <w:ind w:left="1440" w:hanging="360"/>
       </w:pPr>
       <w:rPr>
-        <w:rFonts w:hint="default" w:ascii="Courier New" w:hAnsi="Courier New" w:cs="Courier New"/>
+        <w:rFonts w:ascii="Courier New" w:hAnsi="Courier New" w:cs="Courier New" w:hint="default"/>
       </w:rPr>
     </w:lvl>
     <w:lvl w:ilvl="2" w:tplc="0C090005" w:tentative="1">
@@ -2700,7 +2579,7 @@
         <w:ind w:left="2160" w:hanging="360"/>
       </w:pPr>
       <w:rPr>
-        <w:rFonts w:hint="default" w:ascii="Wingdings" w:hAnsi="Wingdings"/>
+        <w:rFonts w:ascii="Wingdings" w:hAnsi="Wingdings" w:hint="default"/>
       </w:rPr>
     </w:lvl>
     <w:lvl w:ilvl="3" w:tplc="0C090001" w:tentative="1">
@@ -2712,7 +2591,7 @@
         <w:ind w:left="2880" w:hanging="360"/>
       </w:pPr>
       <w:rPr>
-        <w:rFonts w:hint="default" w:ascii="Symbol" w:hAnsi="Symbol"/>
+        <w:rFonts w:ascii="Symbol" w:hAnsi="Symbol" w:hint="default"/>
       </w:rPr>
     </w:lvl>
     <w:lvl w:ilvl="4" w:tplc="0C090003" w:tentative="1">
@@ -2724,7 +2603,7 @@
         <w:ind w:left="3600" w:hanging="360"/>
       </w:pPr>
       <w:rPr>
-        <w:rFonts w:hint="default" w:ascii="Courier New" w:hAnsi="Courier New" w:cs="Courier New"/>
+        <w:rFonts w:ascii="Courier New" w:hAnsi="Courier New" w:cs="Courier New" w:hint="default"/>
       </w:rPr>
     </w:lvl>
     <w:lvl w:ilvl="5" w:tplc="0C090005" w:tentative="1">
@@ -2736,7 +2615,7 @@
         <w:ind w:left="4320" w:hanging="360"/>
       </w:pPr>
       <w:rPr>
-        <w:rFonts w:hint="default" w:ascii="Wingdings" w:hAnsi="Wingdings"/>
+        <w:rFonts w:ascii="Wingdings" w:hAnsi="Wingdings" w:hint="default"/>
       </w:rPr>
     </w:lvl>
     <w:lvl w:ilvl="6" w:tplc="0C090001" w:tentative="1">
@@ -2748,7 +2627,7 @@
         <w:ind w:left="5040" w:hanging="360"/>
       </w:pPr>
       <w:rPr>
-        <w:rFonts w:hint="default" w:ascii="Symbol" w:hAnsi="Symbol"/>
+        <w:rFonts w:ascii="Symbol" w:hAnsi="Symbol" w:hint="default"/>
       </w:rPr>
     </w:lvl>
     <w:lvl w:ilvl="7" w:tplc="0C090003" w:tentative="1">
@@ -2760,7 +2639,7 @@
         <w:ind w:left="5760" w:hanging="360"/>
       </w:pPr>
       <w:rPr>
-        <w:rFonts w:hint="default" w:ascii="Courier New" w:hAnsi="Courier New" w:cs="Courier New"/>
+        <w:rFonts w:ascii="Courier New" w:hAnsi="Courier New" w:cs="Courier New" w:hint="default"/>
       </w:rPr>
     </w:lvl>
     <w:lvl w:ilvl="8" w:tplc="0C090005" w:tentative="1">
@@ -2772,7 +2651,7 @@
         <w:ind w:left="6480" w:hanging="360"/>
       </w:pPr>
       <w:rPr>
-        <w:rFonts w:hint="default" w:ascii="Wingdings" w:hAnsi="Wingdings"/>
+        <w:rFonts w:ascii="Wingdings" w:hAnsi="Wingdings" w:hint="default"/>
       </w:rPr>
     </w:lvl>
   </w:abstractNum>
@@ -2905,7 +2784,7 @@
         <w:ind w:left="360" w:hanging="360"/>
       </w:pPr>
       <w:rPr>
-        <w:rFonts w:hint="default" w:ascii="Symbol" w:hAnsi="Symbol"/>
+        <w:rFonts w:ascii="Symbol" w:hAnsi="Symbol" w:hint="default"/>
       </w:rPr>
     </w:lvl>
   </w:abstractNum>
@@ -2925,7 +2804,7 @@
         <w:ind w:left="1440" w:hanging="360"/>
       </w:pPr>
       <w:rPr>
-        <w:rFonts w:hint="default" w:ascii="Wingdings" w:hAnsi="Wingdings"/>
+        <w:rFonts w:ascii="Wingdings" w:hAnsi="Wingdings" w:hint="default"/>
       </w:rPr>
     </w:lvl>
     <w:lvl w:ilvl="1">
@@ -2940,7 +2819,7 @@
         <w:ind w:left="2160" w:hanging="360"/>
       </w:pPr>
       <w:rPr>
-        <w:rFonts w:hint="default" w:ascii="Courier New" w:hAnsi="Courier New" w:cs="Courier New"/>
+        <w:rFonts w:ascii="Courier New" w:hAnsi="Courier New" w:cs="Courier New" w:hint="default"/>
       </w:rPr>
     </w:lvl>
     <w:lvl w:ilvl="2">
@@ -2955,7 +2834,7 @@
         <w:ind w:left="2880" w:hanging="360"/>
       </w:pPr>
       <w:rPr>
-        <w:rFonts w:hint="default" w:ascii="Wingdings" w:hAnsi="Wingdings"/>
+        <w:rFonts w:ascii="Wingdings" w:hAnsi="Wingdings" w:hint="default"/>
       </w:rPr>
     </w:lvl>
     <w:lvl w:ilvl="3">
@@ -2970,7 +2849,7 @@
         <w:ind w:left="3600" w:hanging="360"/>
       </w:pPr>
       <w:rPr>
-        <w:rFonts w:hint="default" w:ascii="Symbol" w:hAnsi="Symbol"/>
+        <w:rFonts w:ascii="Symbol" w:hAnsi="Symbol" w:hint="default"/>
       </w:rPr>
     </w:lvl>
     <w:lvl w:ilvl="4">
@@ -2985,7 +2864,7 @@
         <w:ind w:left="4320" w:hanging="360"/>
       </w:pPr>
       <w:rPr>
-        <w:rFonts w:hint="default" w:ascii="Courier New" w:hAnsi="Courier New" w:cs="Courier New"/>
+        <w:rFonts w:ascii="Courier New" w:hAnsi="Courier New" w:cs="Courier New" w:hint="default"/>
       </w:rPr>
     </w:lvl>
     <w:lvl w:ilvl="5">
@@ -3000,7 +2879,7 @@
         <w:ind w:left="5040" w:hanging="360"/>
       </w:pPr>
       <w:rPr>
-        <w:rFonts w:hint="default" w:ascii="Wingdings" w:hAnsi="Wingdings"/>
+        <w:rFonts w:ascii="Wingdings" w:hAnsi="Wingdings" w:hint="default"/>
       </w:rPr>
     </w:lvl>
     <w:lvl w:ilvl="6">
@@ -3015,7 +2894,7 @@
         <w:ind w:left="5760" w:hanging="360"/>
       </w:pPr>
       <w:rPr>
-        <w:rFonts w:hint="default" w:ascii="Symbol" w:hAnsi="Symbol"/>
+        <w:rFonts w:ascii="Symbol" w:hAnsi="Symbol" w:hint="default"/>
       </w:rPr>
     </w:lvl>
     <w:lvl w:ilvl="7">
@@ -3030,7 +2909,7 @@
         <w:ind w:left="6480" w:hanging="360"/>
       </w:pPr>
       <w:rPr>
-        <w:rFonts w:hint="default" w:ascii="Courier New" w:hAnsi="Courier New" w:cs="Courier New"/>
+        <w:rFonts w:ascii="Courier New" w:hAnsi="Courier New" w:cs="Courier New" w:hint="default"/>
       </w:rPr>
     </w:lvl>
     <w:lvl w:ilvl="8">
@@ -3045,7 +2924,7 @@
         <w:ind w:left="7200" w:hanging="360"/>
       </w:pPr>
       <w:rPr>
-        <w:rFonts w:hint="default" w:ascii="Wingdings" w:hAnsi="Wingdings"/>
+        <w:rFonts w:ascii="Wingdings" w:hAnsi="Wingdings" w:hint="default"/>
       </w:rPr>
     </w:lvl>
   </w:abstractNum>
@@ -3061,7 +2940,7 @@
         <w:ind w:left="720" w:hanging="360"/>
       </w:pPr>
       <w:rPr>
-        <w:rFonts w:hint="default" w:ascii="Arial" w:hAnsi="Arial" w:eastAsia="Arial" w:cs="Arial"/>
+        <w:rFonts w:ascii="Arial" w:eastAsia="Arial" w:hAnsi="Arial" w:cs="Arial" w:hint="default"/>
       </w:rPr>
     </w:lvl>
     <w:lvl w:ilvl="1" w:tplc="0C090003" w:tentative="1">
@@ -3073,7 +2952,7 @@
         <w:ind w:left="1440" w:hanging="360"/>
       </w:pPr>
       <w:rPr>
-        <w:rFonts w:hint="default" w:ascii="Courier New" w:hAnsi="Courier New" w:cs="Courier New"/>
+        <w:rFonts w:ascii="Courier New" w:hAnsi="Courier New" w:cs="Courier New" w:hint="default"/>
       </w:rPr>
     </w:lvl>
     <w:lvl w:ilvl="2" w:tplc="0C090005" w:tentative="1">
@@ -3085,7 +2964,7 @@
         <w:ind w:left="2160" w:hanging="360"/>
       </w:pPr>
       <w:rPr>
-        <w:rFonts w:hint="default" w:ascii="Wingdings" w:hAnsi="Wingdings"/>
+        <w:rFonts w:ascii="Wingdings" w:hAnsi="Wingdings" w:hint="default"/>
       </w:rPr>
     </w:lvl>
     <w:lvl w:ilvl="3" w:tplc="0C090001" w:tentative="1">
@@ -3097,7 +2976,7 @@
         <w:ind w:left="2880" w:hanging="360"/>
       </w:pPr>
       <w:rPr>
-        <w:rFonts w:hint="default" w:ascii="Symbol" w:hAnsi="Symbol"/>
+        <w:rFonts w:ascii="Symbol" w:hAnsi="Symbol" w:hint="default"/>
       </w:rPr>
     </w:lvl>
     <w:lvl w:ilvl="4" w:tplc="0C090003" w:tentative="1">
@@ -3109,7 +2988,7 @@
         <w:ind w:left="3600" w:hanging="360"/>
       </w:pPr>
       <w:rPr>
-        <w:rFonts w:hint="default" w:ascii="Courier New" w:hAnsi="Courier New" w:cs="Courier New"/>
+        <w:rFonts w:ascii="Courier New" w:hAnsi="Courier New" w:cs="Courier New" w:hint="default"/>
       </w:rPr>
     </w:lvl>
     <w:lvl w:ilvl="5" w:tplc="0C090005" w:tentative="1">
@@ -3121,7 +3000,7 @@
         <w:ind w:left="4320" w:hanging="360"/>
       </w:pPr>
       <w:rPr>
-        <w:rFonts w:hint="default" w:ascii="Wingdings" w:hAnsi="Wingdings"/>
+        <w:rFonts w:ascii="Wingdings" w:hAnsi="Wingdings" w:hint="default"/>
       </w:rPr>
     </w:lvl>
     <w:lvl w:ilvl="6" w:tplc="0C090001" w:tentative="1">
@@ -3133,7 +3012,7 @@
         <w:ind w:left="5040" w:hanging="360"/>
       </w:pPr>
       <w:rPr>
-        <w:rFonts w:hint="default" w:ascii="Symbol" w:hAnsi="Symbol"/>
+        <w:rFonts w:ascii="Symbol" w:hAnsi="Symbol" w:hint="default"/>
       </w:rPr>
     </w:lvl>
     <w:lvl w:ilvl="7" w:tplc="0C090003" w:tentative="1">
@@ -3145,7 +3024,7 @@
         <w:ind w:left="5760" w:hanging="360"/>
       </w:pPr>
       <w:rPr>
-        <w:rFonts w:hint="default" w:ascii="Courier New" w:hAnsi="Courier New" w:cs="Courier New"/>
+        <w:rFonts w:ascii="Courier New" w:hAnsi="Courier New" w:cs="Courier New" w:hint="default"/>
       </w:rPr>
     </w:lvl>
     <w:lvl w:ilvl="8" w:tplc="0C090005" w:tentative="1">
@@ -3157,7 +3036,7 @@
         <w:ind w:left="6480" w:hanging="360"/>
       </w:pPr>
       <w:rPr>
-        <w:rFonts w:hint="default" w:ascii="Wingdings" w:hAnsi="Wingdings"/>
+        <w:rFonts w:ascii="Wingdings" w:hAnsi="Wingdings" w:hint="default"/>
       </w:rPr>
     </w:lvl>
   </w:abstractNum>
@@ -3287,7 +3166,7 @@
         <w:ind w:left="720" w:hanging="360"/>
       </w:pPr>
       <w:rPr>
-        <w:rFonts w:hint="default" w:ascii="Symbol" w:hAnsi="Symbol"/>
+        <w:rFonts w:ascii="Symbol" w:hAnsi="Symbol" w:hint="default"/>
       </w:rPr>
     </w:lvl>
     <w:lvl w:ilvl="1" w:tplc="10E8E736">
@@ -3299,7 +3178,7 @@
         <w:ind w:left="1440" w:hanging="360"/>
       </w:pPr>
       <w:rPr>
-        <w:rFonts w:hint="default" w:ascii="Courier New" w:hAnsi="Courier New"/>
+        <w:rFonts w:ascii="Courier New" w:hAnsi="Courier New" w:hint="default"/>
       </w:rPr>
     </w:lvl>
     <w:lvl w:ilvl="2" w:tplc="B914EB0E">
@@ -3311,7 +3190,7 @@
         <w:ind w:left="2160" w:hanging="360"/>
       </w:pPr>
       <w:rPr>
-        <w:rFonts w:hint="default" w:ascii="Wingdings" w:hAnsi="Wingdings"/>
+        <w:rFonts w:ascii="Wingdings" w:hAnsi="Wingdings" w:hint="default"/>
       </w:rPr>
     </w:lvl>
     <w:lvl w:ilvl="3" w:tplc="2A1848DE">
@@ -3323,7 +3202,7 @@
         <w:ind w:left="2880" w:hanging="360"/>
       </w:pPr>
       <w:rPr>
-        <w:rFonts w:hint="default" w:ascii="Symbol" w:hAnsi="Symbol"/>
+        <w:rFonts w:ascii="Symbol" w:hAnsi="Symbol" w:hint="default"/>
       </w:rPr>
     </w:lvl>
     <w:lvl w:ilvl="4" w:tplc="FE2EC1E6">
@@ -3335,7 +3214,7 @@
         <w:ind w:left="3600" w:hanging="360"/>
       </w:pPr>
       <w:rPr>
-        <w:rFonts w:hint="default" w:ascii="Courier New" w:hAnsi="Courier New"/>
+        <w:rFonts w:ascii="Courier New" w:hAnsi="Courier New" w:hint="default"/>
       </w:rPr>
     </w:lvl>
     <w:lvl w:ilvl="5" w:tplc="4F6C3988">
@@ -3347,7 +3226,7 @@
         <w:ind w:left="4320" w:hanging="360"/>
       </w:pPr>
       <w:rPr>
-        <w:rFonts w:hint="default" w:ascii="Wingdings" w:hAnsi="Wingdings"/>
+        <w:rFonts w:ascii="Wingdings" w:hAnsi="Wingdings" w:hint="default"/>
       </w:rPr>
     </w:lvl>
     <w:lvl w:ilvl="6" w:tplc="76D41516">
@@ -3359,7 +3238,7 @@
         <w:ind w:left="5040" w:hanging="360"/>
       </w:pPr>
       <w:rPr>
-        <w:rFonts w:hint="default" w:ascii="Symbol" w:hAnsi="Symbol"/>
+        <w:rFonts w:ascii="Symbol" w:hAnsi="Symbol" w:hint="default"/>
       </w:rPr>
     </w:lvl>
     <w:lvl w:ilvl="7" w:tplc="4D120C1A">
@@ -3371,7 +3250,7 @@
         <w:ind w:left="5760" w:hanging="360"/>
       </w:pPr>
       <w:rPr>
-        <w:rFonts w:hint="default" w:ascii="Courier New" w:hAnsi="Courier New"/>
+        <w:rFonts w:ascii="Courier New" w:hAnsi="Courier New" w:hint="default"/>
       </w:rPr>
     </w:lvl>
     <w:lvl w:ilvl="8" w:tplc="A83EDD9C">
@@ -3383,7 +3262,7 @@
         <w:ind w:left="6480" w:hanging="360"/>
       </w:pPr>
       <w:rPr>
-        <w:rFonts w:hint="default" w:ascii="Wingdings" w:hAnsi="Wingdings"/>
+        <w:rFonts w:ascii="Wingdings" w:hAnsi="Wingdings" w:hint="default"/>
       </w:rPr>
     </w:lvl>
   </w:abstractNum>
@@ -3403,7 +3282,7 @@
         <w:ind w:left="360" w:hanging="360"/>
       </w:pPr>
       <w:rPr>
-        <w:rFonts w:hint="default" w:ascii="Symbol" w:hAnsi="Symbol"/>
+        <w:rFonts w:ascii="Symbol" w:hAnsi="Symbol" w:hint="default"/>
       </w:rPr>
     </w:lvl>
   </w:abstractNum>
@@ -3536,7 +3415,7 @@
         <w:ind w:left="360" w:hanging="360"/>
       </w:pPr>
       <w:rPr>
-        <w:rFonts w:hint="default" w:ascii="Symbol" w:hAnsi="Symbol"/>
+        <w:rFonts w:ascii="Symbol" w:hAnsi="Symbol" w:hint="default"/>
       </w:rPr>
     </w:lvl>
   </w:abstractNum>
@@ -3556,7 +3435,7 @@
         <w:ind w:left="360" w:hanging="360"/>
       </w:pPr>
       <w:rPr>
-        <w:rFonts w:hint="default" w:ascii="Symbol" w:hAnsi="Symbol"/>
+        <w:rFonts w:ascii="Symbol" w:hAnsi="Symbol" w:hint="default"/>
       </w:rPr>
     </w:lvl>
   </w:abstractNum>
@@ -3576,7 +3455,7 @@
         <w:ind w:left="360" w:hanging="360"/>
       </w:pPr>
       <w:rPr>
-        <w:rFonts w:hint="default" w:ascii="Symbol" w:hAnsi="Symbol"/>
+        <w:rFonts w:ascii="Symbol" w:hAnsi="Symbol" w:hint="default"/>
       </w:rPr>
     </w:lvl>
   </w:abstractNum>
@@ -3596,7 +3475,7 @@
         <w:ind w:left="360" w:hanging="360"/>
       </w:pPr>
       <w:rPr>
-        <w:rFonts w:hint="default" w:ascii="Symbol" w:hAnsi="Symbol"/>
+        <w:rFonts w:ascii="Symbol" w:hAnsi="Symbol" w:hint="default"/>
       </w:rPr>
     </w:lvl>
   </w:abstractNum>
@@ -3616,7 +3495,7 @@
         <w:ind w:left="360" w:hanging="360"/>
       </w:pPr>
       <w:rPr>
-        <w:rFonts w:hint="default" w:ascii="Symbol" w:hAnsi="Symbol"/>
+        <w:rFonts w:ascii="Symbol" w:hAnsi="Symbol" w:hint="default"/>
       </w:rPr>
     </w:lvl>
   </w:abstractNum>
@@ -3749,7 +3628,7 @@
         <w:ind w:left="360" w:hanging="360"/>
       </w:pPr>
       <w:rPr>
-        <w:rFonts w:hint="default" w:ascii="Symbol" w:hAnsi="Symbol"/>
+        <w:rFonts w:ascii="Symbol" w:hAnsi="Symbol" w:hint="default"/>
       </w:rPr>
     </w:lvl>
   </w:abstractNum>
@@ -3769,7 +3648,7 @@
         <w:ind w:left="720" w:hanging="360"/>
       </w:pPr>
       <w:rPr>
-        <w:rFonts w:hint="default" w:ascii="Symbol" w:hAnsi="Symbol"/>
+        <w:rFonts w:ascii="Symbol" w:hAnsi="Symbol" w:hint="default"/>
       </w:rPr>
     </w:lvl>
     <w:lvl w:ilvl="1" w:tplc="04090003" w:tentative="1">
@@ -3784,7 +3663,7 @@
         <w:ind w:left="1440" w:hanging="360"/>
       </w:pPr>
       <w:rPr>
-        <w:rFonts w:hint="default" w:ascii="Courier New" w:hAnsi="Courier New" w:cs="Courier New"/>
+        <w:rFonts w:ascii="Courier New" w:hAnsi="Courier New" w:cs="Courier New" w:hint="default"/>
       </w:rPr>
     </w:lvl>
     <w:lvl w:ilvl="2" w:tplc="04090005" w:tentative="1">
@@ -3799,7 +3678,7 @@
         <w:ind w:left="2160" w:hanging="360"/>
       </w:pPr>
       <w:rPr>
-        <w:rFonts w:hint="default" w:ascii="Wingdings" w:hAnsi="Wingdings"/>
+        <w:rFonts w:ascii="Wingdings" w:hAnsi="Wingdings" w:hint="default"/>
       </w:rPr>
     </w:lvl>
     <w:lvl w:ilvl="3" w:tplc="04090001" w:tentative="1">
@@ -3814,7 +3693,7 @@
         <w:ind w:left="2880" w:hanging="360"/>
       </w:pPr>
       <w:rPr>
-        <w:rFonts w:hint="default" w:ascii="Symbol" w:hAnsi="Symbol"/>
+        <w:rFonts w:ascii="Symbol" w:hAnsi="Symbol" w:hint="default"/>
       </w:rPr>
     </w:lvl>
     <w:lvl w:ilvl="4" w:tplc="04090003" w:tentative="1">
@@ -3829,7 +3708,7 @@
         <w:ind w:left="3600" w:hanging="360"/>
       </w:pPr>
       <w:rPr>
-        <w:rFonts w:hint="default" w:ascii="Courier New" w:hAnsi="Courier New" w:cs="Courier New"/>
+        <w:rFonts w:ascii="Courier New" w:hAnsi="Courier New" w:cs="Courier New" w:hint="default"/>
       </w:rPr>
     </w:lvl>
     <w:lvl w:ilvl="5" w:tplc="04090005" w:tentative="1">
@@ -3844,7 +3723,7 @@
         <w:ind w:left="4320" w:hanging="360"/>
       </w:pPr>
       <w:rPr>
-        <w:rFonts w:hint="default" w:ascii="Wingdings" w:hAnsi="Wingdings"/>
+        <w:rFonts w:ascii="Wingdings" w:hAnsi="Wingdings" w:hint="default"/>
       </w:rPr>
     </w:lvl>
     <w:lvl w:ilvl="6" w:tplc="04090001" w:tentative="1">
@@ -3859,7 +3738,7 @@
         <w:ind w:left="5040" w:hanging="360"/>
       </w:pPr>
       <w:rPr>
-        <w:rFonts w:hint="default" w:ascii="Symbol" w:hAnsi="Symbol"/>
+        <w:rFonts w:ascii="Symbol" w:hAnsi="Symbol" w:hint="default"/>
       </w:rPr>
     </w:lvl>
     <w:lvl w:ilvl="7" w:tplc="04090003" w:tentative="1">
@@ -3874,7 +3753,7 @@
         <w:ind w:left="5760" w:hanging="360"/>
       </w:pPr>
       <w:rPr>
-        <w:rFonts w:hint="default" w:ascii="Courier New" w:hAnsi="Courier New" w:cs="Courier New"/>
+        <w:rFonts w:ascii="Courier New" w:hAnsi="Courier New" w:cs="Courier New" w:hint="default"/>
       </w:rPr>
     </w:lvl>
     <w:lvl w:ilvl="8" w:tplc="04090005" w:tentative="1">
@@ -3889,7 +3768,7 @@
         <w:ind w:left="6480" w:hanging="360"/>
       </w:pPr>
       <w:rPr>
-        <w:rFonts w:hint="default" w:ascii="Wingdings" w:hAnsi="Wingdings"/>
+        <w:rFonts w:ascii="Wingdings" w:hAnsi="Wingdings" w:hint="default"/>
       </w:rPr>
     </w:lvl>
   </w:abstractNum>
@@ -3906,7 +3785,7 @@
         <w:ind w:left="720" w:hanging="360"/>
       </w:pPr>
       <w:rPr>
-        <w:rFonts w:hint="default" w:ascii="Symbol" w:hAnsi="Symbol"/>
+        <w:rFonts w:ascii="Symbol" w:hAnsi="Symbol" w:hint="default"/>
       </w:rPr>
     </w:lvl>
     <w:lvl w:ilvl="1" w:tplc="DF08F252">
@@ -3918,7 +3797,7 @@
         <w:ind w:left="1440" w:hanging="360"/>
       </w:pPr>
       <w:rPr>
-        <w:rFonts w:hint="default" w:ascii="Courier New" w:hAnsi="Courier New"/>
+        <w:rFonts w:ascii="Courier New" w:hAnsi="Courier New" w:hint="default"/>
       </w:rPr>
     </w:lvl>
     <w:lvl w:ilvl="2" w:tplc="CA7A5D60">
@@ -3930,7 +3809,7 @@
         <w:ind w:left="2160" w:hanging="360"/>
       </w:pPr>
       <w:rPr>
-        <w:rFonts w:hint="default" w:ascii="Wingdings" w:hAnsi="Wingdings"/>
+        <w:rFonts w:ascii="Wingdings" w:hAnsi="Wingdings" w:hint="default"/>
       </w:rPr>
     </w:lvl>
     <w:lvl w:ilvl="3" w:tplc="C7662AFC">
@@ -3942,7 +3821,7 @@
         <w:ind w:left="2880" w:hanging="360"/>
       </w:pPr>
       <w:rPr>
-        <w:rFonts w:hint="default" w:ascii="Symbol" w:hAnsi="Symbol"/>
+        <w:rFonts w:ascii="Symbol" w:hAnsi="Symbol" w:hint="default"/>
       </w:rPr>
     </w:lvl>
     <w:lvl w:ilvl="4" w:tplc="7076C9CE">
@@ -3954,7 +3833,7 @@
         <w:ind w:left="3600" w:hanging="360"/>
       </w:pPr>
       <w:rPr>
-        <w:rFonts w:hint="default" w:ascii="Courier New" w:hAnsi="Courier New"/>
+        <w:rFonts w:ascii="Courier New" w:hAnsi="Courier New" w:hint="default"/>
       </w:rPr>
     </w:lvl>
     <w:lvl w:ilvl="5" w:tplc="9272A1E4">
@@ -3966,7 +3845,7 @@
         <w:ind w:left="4320" w:hanging="360"/>
       </w:pPr>
       <w:rPr>
-        <w:rFonts w:hint="default" w:ascii="Wingdings" w:hAnsi="Wingdings"/>
+        <w:rFonts w:ascii="Wingdings" w:hAnsi="Wingdings" w:hint="default"/>
       </w:rPr>
     </w:lvl>
     <w:lvl w:ilvl="6" w:tplc="2DDEE5BA">
@@ -3978,7 +3857,7 @@
         <w:ind w:left="5040" w:hanging="360"/>
       </w:pPr>
       <w:rPr>
-        <w:rFonts w:hint="default" w:ascii="Symbol" w:hAnsi="Symbol"/>
+        <w:rFonts w:ascii="Symbol" w:hAnsi="Symbol" w:hint="default"/>
       </w:rPr>
     </w:lvl>
     <w:lvl w:ilvl="7" w:tplc="A2AC4BCE">
@@ -3990,7 +3869,7 @@
         <w:ind w:left="5760" w:hanging="360"/>
       </w:pPr>
       <w:rPr>
-        <w:rFonts w:hint="default" w:ascii="Courier New" w:hAnsi="Courier New"/>
+        <w:rFonts w:ascii="Courier New" w:hAnsi="Courier New" w:hint="default"/>
       </w:rPr>
     </w:lvl>
     <w:lvl w:ilvl="8" w:tplc="8FD20F3E">
@@ -4002,7 +3881,7 @@
         <w:ind w:left="6480" w:hanging="360"/>
       </w:pPr>
       <w:rPr>
-        <w:rFonts w:hint="default" w:ascii="Wingdings" w:hAnsi="Wingdings"/>
+        <w:rFonts w:ascii="Wingdings" w:hAnsi="Wingdings" w:hint="default"/>
       </w:rPr>
     </w:lvl>
   </w:abstractNum>
@@ -4022,7 +3901,7 @@
         <w:ind w:left="720" w:hanging="360"/>
       </w:pPr>
       <w:rPr>
-        <w:rFonts w:hint="default" w:ascii="Symbol" w:hAnsi="Symbol"/>
+        <w:rFonts w:ascii="Symbol" w:hAnsi="Symbol" w:hint="default"/>
       </w:rPr>
     </w:lvl>
     <w:lvl w:ilvl="1" w:tplc="04090003" w:tentative="1">
@@ -4037,7 +3916,7 @@
         <w:ind w:left="1440" w:hanging="360"/>
       </w:pPr>
       <w:rPr>
-        <w:rFonts w:hint="default" w:ascii="Courier New" w:hAnsi="Courier New"/>
+        <w:rFonts w:ascii="Courier New" w:hAnsi="Courier New" w:hint="default"/>
       </w:rPr>
     </w:lvl>
     <w:lvl w:ilvl="2" w:tplc="04090005" w:tentative="1">
@@ -4052,7 +3931,7 @@
         <w:ind w:left="2160" w:hanging="360"/>
       </w:pPr>
       <w:rPr>
-        <w:rFonts w:hint="default" w:ascii="Wingdings" w:hAnsi="Wingdings"/>
+        <w:rFonts w:ascii="Wingdings" w:hAnsi="Wingdings" w:hint="default"/>
       </w:rPr>
     </w:lvl>
     <w:lvl w:ilvl="3" w:tplc="04090001" w:tentative="1">
@@ -4067,7 +3946,7 @@
         <w:ind w:left="2880" w:hanging="360"/>
       </w:pPr>
       <w:rPr>
-        <w:rFonts w:hint="default" w:ascii="Symbol" w:hAnsi="Symbol"/>
+        <w:rFonts w:ascii="Symbol" w:hAnsi="Symbol" w:hint="default"/>
       </w:rPr>
     </w:lvl>
     <w:lvl w:ilvl="4" w:tplc="04090003" w:tentative="1">
@@ -4082,7 +3961,7 @@
         <w:ind w:left="3600" w:hanging="360"/>
       </w:pPr>
       <w:rPr>
-        <w:rFonts w:hint="default" w:ascii="Courier New" w:hAnsi="Courier New"/>
+        <w:rFonts w:ascii="Courier New" w:hAnsi="Courier New" w:hint="default"/>
       </w:rPr>
     </w:lvl>
     <w:lvl w:ilvl="5" w:tplc="04090005" w:tentative="1">
@@ -4097,7 +3976,7 @@
         <w:ind w:left="4320" w:hanging="360"/>
       </w:pPr>
       <w:rPr>
-        <w:rFonts w:hint="default" w:ascii="Wingdings" w:hAnsi="Wingdings"/>
+        <w:rFonts w:ascii="Wingdings" w:hAnsi="Wingdings" w:hint="default"/>
       </w:rPr>
     </w:lvl>
     <w:lvl w:ilvl="6" w:tplc="04090001" w:tentative="1">
@@ -4112,7 +3991,7 @@
         <w:ind w:left="5040" w:hanging="360"/>
       </w:pPr>
       <w:rPr>
-        <w:rFonts w:hint="default" w:ascii="Symbol" w:hAnsi="Symbol"/>
+        <w:rFonts w:ascii="Symbol" w:hAnsi="Symbol" w:hint="default"/>
       </w:rPr>
     </w:lvl>
     <w:lvl w:ilvl="7" w:tplc="04090003" w:tentative="1">
@@ -4127,7 +4006,7 @@
         <w:ind w:left="5760" w:hanging="360"/>
       </w:pPr>
       <w:rPr>
-        <w:rFonts w:hint="default" w:ascii="Courier New" w:hAnsi="Courier New"/>
+        <w:rFonts w:ascii="Courier New" w:hAnsi="Courier New" w:hint="default"/>
       </w:rPr>
     </w:lvl>
     <w:lvl w:ilvl="8" w:tplc="04090005" w:tentative="1">
@@ -4142,7 +4021,7 @@
         <w:ind w:left="6480" w:hanging="360"/>
       </w:pPr>
       <w:rPr>
-        <w:rFonts w:hint="default" w:ascii="Wingdings" w:hAnsi="Wingdings"/>
+        <w:rFonts w:ascii="Wingdings" w:hAnsi="Wingdings" w:hint="default"/>
       </w:rPr>
     </w:lvl>
   </w:abstractNum>
@@ -4162,7 +4041,7 @@
         <w:ind w:left="720" w:hanging="360"/>
       </w:pPr>
       <w:rPr>
-        <w:rFonts w:hint="default" w:ascii="Symbol" w:hAnsi="Symbol"/>
+        <w:rFonts w:ascii="Symbol" w:hAnsi="Symbol" w:hint="default"/>
       </w:rPr>
     </w:lvl>
     <w:lvl w:ilvl="1" w:tplc="04090003" w:tentative="1">
@@ -4177,7 +4056,7 @@
         <w:ind w:left="1440" w:hanging="360"/>
       </w:pPr>
       <w:rPr>
-        <w:rFonts w:hint="default" w:ascii="Courier New" w:hAnsi="Courier New" w:cs="Courier New"/>
+        <w:rFonts w:ascii="Courier New" w:hAnsi="Courier New" w:cs="Courier New" w:hint="default"/>
       </w:rPr>
     </w:lvl>
     <w:lvl w:ilvl="2" w:tplc="04090005" w:tentative="1">
@@ -4192,7 +4071,7 @@
         <w:ind w:left="2160" w:hanging="360"/>
       </w:pPr>
       <w:rPr>
-        <w:rFonts w:hint="default" w:ascii="Wingdings" w:hAnsi="Wingdings"/>
+        <w:rFonts w:ascii="Wingdings" w:hAnsi="Wingdings" w:hint="default"/>
       </w:rPr>
     </w:lvl>
     <w:lvl w:ilvl="3" w:tplc="04090001" w:tentative="1">
@@ -4207,7 +4086,7 @@
         <w:ind w:left="2880" w:hanging="360"/>
       </w:pPr>
       <w:rPr>
-        <w:rFonts w:hint="default" w:ascii="Symbol" w:hAnsi="Symbol"/>
+        <w:rFonts w:ascii="Symbol" w:hAnsi="Symbol" w:hint="default"/>
       </w:rPr>
     </w:lvl>
     <w:lvl w:ilvl="4" w:tplc="04090003" w:tentative="1">
@@ -4222,7 +4101,7 @@
         <w:ind w:left="3600" w:hanging="360"/>
       </w:pPr>
       <w:rPr>
-        <w:rFonts w:hint="default" w:ascii="Courier New" w:hAnsi="Courier New" w:cs="Courier New"/>
+        <w:rFonts w:ascii="Courier New" w:hAnsi="Courier New" w:cs="Courier New" w:hint="default"/>
       </w:rPr>
     </w:lvl>
     <w:lvl w:ilvl="5" w:tplc="04090005" w:tentative="1">
@@ -4237,7 +4116,7 @@
         <w:ind w:left="4320" w:hanging="360"/>
       </w:pPr>
       <w:rPr>
-        <w:rFonts w:hint="default" w:ascii="Wingdings" w:hAnsi="Wingdings"/>
+        <w:rFonts w:ascii="Wingdings" w:hAnsi="Wingdings" w:hint="default"/>
       </w:rPr>
     </w:lvl>
     <w:lvl w:ilvl="6" w:tplc="04090001" w:tentative="1">
@@ -4252,7 +4131,7 @@
         <w:ind w:left="5040" w:hanging="360"/>
       </w:pPr>
       <w:rPr>
-        <w:rFonts w:hint="default" w:ascii="Symbol" w:hAnsi="Symbol"/>
+        <w:rFonts w:ascii="Symbol" w:hAnsi="Symbol" w:hint="default"/>
       </w:rPr>
     </w:lvl>
     <w:lvl w:ilvl="7" w:tplc="04090003" w:tentative="1">
@@ -4267,7 +4146,7 @@
         <w:ind w:left="5760" w:hanging="360"/>
       </w:pPr>
       <w:rPr>
-        <w:rFonts w:hint="default" w:ascii="Courier New" w:hAnsi="Courier New" w:cs="Courier New"/>
+        <w:rFonts w:ascii="Courier New" w:hAnsi="Courier New" w:cs="Courier New" w:hint="default"/>
       </w:rPr>
     </w:lvl>
     <w:lvl w:ilvl="8" w:tplc="04090005" w:tentative="1">
@@ -4282,7 +4161,7 @@
         <w:ind w:left="6480" w:hanging="360"/>
       </w:pPr>
       <w:rPr>
-        <w:rFonts w:hint="default" w:ascii="Wingdings" w:hAnsi="Wingdings"/>
+        <w:rFonts w:ascii="Wingdings" w:hAnsi="Wingdings" w:hint="default"/>
       </w:rPr>
     </w:lvl>
   </w:abstractNum>
@@ -4302,7 +4181,7 @@
         <w:ind w:left="360" w:hanging="360"/>
       </w:pPr>
       <w:rPr>
-        <w:rFonts w:hint="default" w:ascii="Symbol" w:hAnsi="Symbol"/>
+        <w:rFonts w:ascii="Symbol" w:hAnsi="Symbol" w:hint="default"/>
       </w:rPr>
     </w:lvl>
   </w:abstractNum>
@@ -4322,7 +4201,7 @@
         <w:ind w:left="720" w:hanging="360"/>
       </w:pPr>
       <w:rPr>
-        <w:rFonts w:hint="default" w:ascii="Symbol" w:hAnsi="Symbol"/>
+        <w:rFonts w:ascii="Symbol" w:hAnsi="Symbol" w:hint="default"/>
       </w:rPr>
     </w:lvl>
     <w:lvl w:ilvl="1">
@@ -4337,7 +4216,7 @@
         <w:ind w:left="1440" w:hanging="360"/>
       </w:pPr>
       <w:rPr>
-        <w:rFonts w:hint="default" w:ascii="Courier New" w:hAnsi="Courier New" w:cs="Courier New"/>
+        <w:rFonts w:ascii="Courier New" w:hAnsi="Courier New" w:cs="Courier New" w:hint="default"/>
       </w:rPr>
     </w:lvl>
     <w:lvl w:ilvl="2">
@@ -4352,7 +4231,7 @@
         <w:ind w:left="2160" w:hanging="360"/>
       </w:pPr>
       <w:rPr>
-        <w:rFonts w:hint="default" w:ascii="Wingdings" w:hAnsi="Wingdings"/>
+        <w:rFonts w:ascii="Wingdings" w:hAnsi="Wingdings" w:hint="default"/>
       </w:rPr>
     </w:lvl>
     <w:lvl w:ilvl="3">
@@ -4367,7 +4246,7 @@
         <w:ind w:left="2880" w:hanging="360"/>
       </w:pPr>
       <w:rPr>
-        <w:rFonts w:hint="default" w:ascii="Symbol" w:hAnsi="Symbol"/>
+        <w:rFonts w:ascii="Symbol" w:hAnsi="Symbol" w:hint="default"/>
       </w:rPr>
     </w:lvl>
     <w:lvl w:ilvl="4">
@@ -4382,7 +4261,7 @@
         <w:ind w:left="3600" w:hanging="360"/>
       </w:pPr>
       <w:rPr>
-        <w:rFonts w:hint="default" w:ascii="Courier New" w:hAnsi="Courier New" w:cs="Courier New"/>
+        <w:rFonts w:ascii="Courier New" w:hAnsi="Courier New" w:cs="Courier New" w:hint="default"/>
       </w:rPr>
     </w:lvl>
     <w:lvl w:ilvl="5">
@@ -4397,7 +4276,7 @@
         <w:ind w:left="4320" w:hanging="360"/>
       </w:pPr>
       <w:rPr>
-        <w:rFonts w:hint="default" w:ascii="Wingdings" w:hAnsi="Wingdings"/>
+        <w:rFonts w:ascii="Wingdings" w:hAnsi="Wingdings" w:hint="default"/>
       </w:rPr>
     </w:lvl>
     <w:lvl w:ilvl="6">
@@ -4412,7 +4291,7 @@
         <w:ind w:left="5040" w:hanging="360"/>
       </w:pPr>
       <w:rPr>
-        <w:rFonts w:hint="default" w:ascii="Symbol" w:hAnsi="Symbol"/>
+        <w:rFonts w:ascii="Symbol" w:hAnsi="Symbol" w:hint="default"/>
       </w:rPr>
     </w:lvl>
     <w:lvl w:ilvl="7">
@@ -4427,7 +4306,7 @@
         <w:ind w:left="5760" w:hanging="360"/>
       </w:pPr>
       <w:rPr>
-        <w:rFonts w:hint="default" w:ascii="Courier New" w:hAnsi="Courier New" w:cs="Courier New"/>
+        <w:rFonts w:ascii="Courier New" w:hAnsi="Courier New" w:cs="Courier New" w:hint="default"/>
       </w:rPr>
     </w:lvl>
     <w:lvl w:ilvl="8">
@@ -4442,7 +4321,7 @@
         <w:ind w:left="6480" w:hanging="360"/>
       </w:pPr>
       <w:rPr>
-        <w:rFonts w:hint="default" w:ascii="Wingdings" w:hAnsi="Wingdings"/>
+        <w:rFonts w:ascii="Wingdings" w:hAnsi="Wingdings" w:hint="default"/>
       </w:rPr>
     </w:lvl>
   </w:abstractNum>
@@ -4462,7 +4341,7 @@
         <w:ind w:left="360" w:hanging="360"/>
       </w:pPr>
       <w:rPr>
-        <w:rFonts w:hint="default" w:ascii="Symbol" w:hAnsi="Symbol"/>
+        <w:rFonts w:ascii="Symbol" w:hAnsi="Symbol" w:hint="default"/>
       </w:rPr>
     </w:lvl>
   </w:abstractNum>
@@ -4482,7 +4361,7 @@
         <w:ind w:left="1440" w:hanging="360"/>
       </w:pPr>
       <w:rPr>
-        <w:rFonts w:hint="default" w:ascii="Wingdings" w:hAnsi="Wingdings"/>
+        <w:rFonts w:ascii="Wingdings" w:hAnsi="Wingdings" w:hint="default"/>
       </w:rPr>
     </w:lvl>
     <w:lvl w:ilvl="1" w:tplc="04090003" w:tentative="1">
@@ -4497,7 +4376,7 @@
         <w:ind w:left="2160" w:hanging="360"/>
       </w:pPr>
       <w:rPr>
-        <w:rFonts w:hint="default" w:ascii="Courier New" w:hAnsi="Courier New" w:cs="Courier New"/>
+        <w:rFonts w:ascii="Courier New" w:hAnsi="Courier New" w:cs="Courier New" w:hint="default"/>
       </w:rPr>
     </w:lvl>
     <w:lvl w:ilvl="2" w:tplc="04090005" w:tentative="1">
@@ -4512,7 +4391,7 @@
         <w:ind w:left="2880" w:hanging="360"/>
       </w:pPr>
       <w:rPr>
-        <w:rFonts w:hint="default" w:ascii="Wingdings" w:hAnsi="Wingdings"/>
+        <w:rFonts w:ascii="Wingdings" w:hAnsi="Wingdings" w:hint="default"/>
       </w:rPr>
     </w:lvl>
     <w:lvl w:ilvl="3" w:tplc="04090001" w:tentative="1">
@@ -4527,7 +4406,7 @@
         <w:ind w:left="3600" w:hanging="360"/>
       </w:pPr>
       <w:rPr>
-        <w:rFonts w:hint="default" w:ascii="Symbol" w:hAnsi="Symbol"/>
+        <w:rFonts w:ascii="Symbol" w:hAnsi="Symbol" w:hint="default"/>
       </w:rPr>
     </w:lvl>
     <w:lvl w:ilvl="4" w:tplc="04090003" w:tentative="1">
@@ -4542,7 +4421,7 @@
         <w:ind w:left="4320" w:hanging="360"/>
       </w:pPr>
       <w:rPr>
-        <w:rFonts w:hint="default" w:ascii="Courier New" w:hAnsi="Courier New" w:cs="Courier New"/>
+        <w:rFonts w:ascii="Courier New" w:hAnsi="Courier New" w:cs="Courier New" w:hint="default"/>
       </w:rPr>
     </w:lvl>
     <w:lvl w:ilvl="5" w:tplc="04090005" w:tentative="1">
@@ -4557,7 +4436,7 @@
         <w:ind w:left="5040" w:hanging="360"/>
       </w:pPr>
       <w:rPr>
-        <w:rFonts w:hint="default" w:ascii="Wingdings" w:hAnsi="Wingdings"/>
+        <w:rFonts w:ascii="Wingdings" w:hAnsi="Wingdings" w:hint="default"/>
       </w:rPr>
     </w:lvl>
     <w:lvl w:ilvl="6" w:tplc="04090001" w:tentative="1">
@@ -4572,7 +4451,7 @@
         <w:ind w:left="5760" w:hanging="360"/>
       </w:pPr>
       <w:rPr>
-        <w:rFonts w:hint="default" w:ascii="Symbol" w:hAnsi="Symbol"/>
+        <w:rFonts w:ascii="Symbol" w:hAnsi="Symbol" w:hint="default"/>
       </w:rPr>
     </w:lvl>
     <w:lvl w:ilvl="7" w:tplc="04090003" w:tentative="1">
@@ -4587,7 +4466,7 @@
         <w:ind w:left="6480" w:hanging="360"/>
       </w:pPr>
       <w:rPr>
-        <w:rFonts w:hint="default" w:ascii="Courier New" w:hAnsi="Courier New" w:cs="Courier New"/>
+        <w:rFonts w:ascii="Courier New" w:hAnsi="Courier New" w:cs="Courier New" w:hint="default"/>
       </w:rPr>
     </w:lvl>
     <w:lvl w:ilvl="8" w:tplc="04090005" w:tentative="1">
@@ -4602,7 +4481,7 @@
         <w:ind w:left="7200" w:hanging="360"/>
       </w:pPr>
       <w:rPr>
-        <w:rFonts w:hint="default" w:ascii="Wingdings" w:hAnsi="Wingdings"/>
+        <w:rFonts w:ascii="Wingdings" w:hAnsi="Wingdings" w:hint="default"/>
       </w:rPr>
     </w:lvl>
   </w:abstractNum>
@@ -4622,7 +4501,7 @@
         <w:ind w:left="360" w:hanging="360"/>
       </w:pPr>
       <w:rPr>
-        <w:rFonts w:hint="default" w:ascii="Symbol" w:hAnsi="Symbol"/>
+        <w:rFonts w:ascii="Symbol" w:hAnsi="Symbol" w:hint="default"/>
       </w:rPr>
     </w:lvl>
   </w:abstractNum>
@@ -4638,7 +4517,7 @@
         <w:ind w:left="720" w:hanging="360"/>
       </w:pPr>
       <w:rPr>
-        <w:rFonts w:hint="default" w:ascii="Arial" w:hAnsi="Arial" w:eastAsia="Arial" w:cs="Arial"/>
+        <w:rFonts w:ascii="Arial" w:eastAsia="Arial" w:hAnsi="Arial" w:cs="Arial" w:hint="default"/>
       </w:rPr>
     </w:lvl>
     <w:lvl w:ilvl="1" w:tplc="0C090003" w:tentative="1">
@@ -4650,7 +4529,7 @@
         <w:ind w:left="1440" w:hanging="360"/>
       </w:pPr>
       <w:rPr>
-        <w:rFonts w:hint="default" w:ascii="Courier New" w:hAnsi="Courier New" w:cs="Courier New"/>
+        <w:rFonts w:ascii="Courier New" w:hAnsi="Courier New" w:cs="Courier New" w:hint="default"/>
       </w:rPr>
     </w:lvl>
     <w:lvl w:ilvl="2" w:tplc="0C090005" w:tentative="1">
@@ -4662,7 +4541,7 @@
         <w:ind w:left="2160" w:hanging="360"/>
       </w:pPr>
       <w:rPr>
-        <w:rFonts w:hint="default" w:ascii="Wingdings" w:hAnsi="Wingdings"/>
+        <w:rFonts w:ascii="Wingdings" w:hAnsi="Wingdings" w:hint="default"/>
       </w:rPr>
     </w:lvl>
     <w:lvl w:ilvl="3" w:tplc="0C090001" w:tentative="1">
@@ -4674,7 +4553,7 @@
         <w:ind w:left="2880" w:hanging="360"/>
       </w:pPr>
       <w:rPr>
-        <w:rFonts w:hint="default" w:ascii="Symbol" w:hAnsi="Symbol"/>
+        <w:rFonts w:ascii="Symbol" w:hAnsi="Symbol" w:hint="default"/>
       </w:rPr>
     </w:lvl>
     <w:lvl w:ilvl="4" w:tplc="0C090003" w:tentative="1">
@@ -4686,7 +4565,7 @@
         <w:ind w:left="3600" w:hanging="360"/>
       </w:pPr>
       <w:rPr>
-        <w:rFonts w:hint="default" w:ascii="Courier New" w:hAnsi="Courier New" w:cs="Courier New"/>
+        <w:rFonts w:ascii="Courier New" w:hAnsi="Courier New" w:cs="Courier New" w:hint="default"/>
       </w:rPr>
     </w:lvl>
     <w:lvl w:ilvl="5" w:tplc="0C090005" w:tentative="1">
@@ -4698,7 +4577,7 @@
         <w:ind w:left="4320" w:hanging="360"/>
       </w:pPr>
       <w:rPr>
-        <w:rFonts w:hint="default" w:ascii="Wingdings" w:hAnsi="Wingdings"/>
+        <w:rFonts w:ascii="Wingdings" w:hAnsi="Wingdings" w:hint="default"/>
       </w:rPr>
     </w:lvl>
     <w:lvl w:ilvl="6" w:tplc="0C090001" w:tentative="1">
@@ -4710,7 +4589,7 @@
         <w:ind w:left="5040" w:hanging="360"/>
       </w:pPr>
       <w:rPr>
-        <w:rFonts w:hint="default" w:ascii="Symbol" w:hAnsi="Symbol"/>
+        <w:rFonts w:ascii="Symbol" w:hAnsi="Symbol" w:hint="default"/>
       </w:rPr>
     </w:lvl>
     <w:lvl w:ilvl="7" w:tplc="0C090003" w:tentative="1">
@@ -4722,7 +4601,7 @@
         <w:ind w:left="5760" w:hanging="360"/>
       </w:pPr>
       <w:rPr>
-        <w:rFonts w:hint="default" w:ascii="Courier New" w:hAnsi="Courier New" w:cs="Courier New"/>
+        <w:rFonts w:ascii="Courier New" w:hAnsi="Courier New" w:cs="Courier New" w:hint="default"/>
       </w:rPr>
     </w:lvl>
     <w:lvl w:ilvl="8" w:tplc="0C090005" w:tentative="1">
@@ -4734,7 +4613,7 @@
         <w:ind w:left="6480" w:hanging="360"/>
       </w:pPr>
       <w:rPr>
-        <w:rFonts w:hint="default" w:ascii="Wingdings" w:hAnsi="Wingdings"/>
+        <w:rFonts w:ascii="Wingdings" w:hAnsi="Wingdings" w:hint="default"/>
       </w:rPr>
     </w:lvl>
   </w:abstractNum>
@@ -4754,7 +4633,7 @@
         <w:ind w:left="720" w:hanging="360"/>
       </w:pPr>
       <w:rPr>
-        <w:rFonts w:hint="default" w:ascii="Symbol" w:hAnsi="Symbol"/>
+        <w:rFonts w:ascii="Symbol" w:hAnsi="Symbol" w:hint="default"/>
       </w:rPr>
     </w:lvl>
     <w:lvl w:ilvl="1" w:tplc="04090003">
@@ -4769,7 +4648,7 @@
         <w:ind w:left="1440" w:hanging="360"/>
       </w:pPr>
       <w:rPr>
-        <w:rFonts w:hint="default" w:ascii="Courier New" w:hAnsi="Courier New" w:cs="Courier New"/>
+        <w:rFonts w:ascii="Courier New" w:hAnsi="Courier New" w:cs="Courier New" w:hint="default"/>
       </w:rPr>
     </w:lvl>
     <w:lvl w:ilvl="2" w:tplc="04090005" w:tentative="1">
@@ -4784,7 +4663,7 @@
         <w:ind w:left="2160" w:hanging="360"/>
       </w:pPr>
       <w:rPr>
-        <w:rFonts w:hint="default" w:ascii="Wingdings" w:hAnsi="Wingdings"/>
+        <w:rFonts w:ascii="Wingdings" w:hAnsi="Wingdings" w:hint="default"/>
       </w:rPr>
     </w:lvl>
     <w:lvl w:ilvl="3" w:tplc="04090001" w:tentative="1">
@@ -4799,7 +4678,7 @@
         <w:ind w:left="2880" w:hanging="360"/>
       </w:pPr>
       <w:rPr>
-        <w:rFonts w:hint="default" w:ascii="Symbol" w:hAnsi="Symbol"/>
+        <w:rFonts w:ascii="Symbol" w:hAnsi="Symbol" w:hint="default"/>
       </w:rPr>
     </w:lvl>
     <w:lvl w:ilvl="4" w:tplc="04090003" w:tentative="1">
@@ -4814,7 +4693,7 @@
         <w:ind w:left="3600" w:hanging="360"/>
       </w:pPr>
       <w:rPr>
-        <w:rFonts w:hint="default" w:ascii="Courier New" w:hAnsi="Courier New" w:cs="Courier New"/>
+        <w:rFonts w:ascii="Courier New" w:hAnsi="Courier New" w:cs="Courier New" w:hint="default"/>
       </w:rPr>
     </w:lvl>
     <w:lvl w:ilvl="5" w:tplc="04090005" w:tentative="1">
@@ -4829,7 +4708,7 @@
         <w:ind w:left="4320" w:hanging="360"/>
       </w:pPr>
       <w:rPr>
-        <w:rFonts w:hint="default" w:ascii="Wingdings" w:hAnsi="Wingdings"/>
+        <w:rFonts w:ascii="Wingdings" w:hAnsi="Wingdings" w:hint="default"/>
       </w:rPr>
     </w:lvl>
     <w:lvl w:ilvl="6" w:tplc="04090001" w:tentative="1">
@@ -4844,7 +4723,7 @@
         <w:ind w:left="5040" w:hanging="360"/>
       </w:pPr>
       <w:rPr>
-        <w:rFonts w:hint="default" w:ascii="Symbol" w:hAnsi="Symbol"/>
+        <w:rFonts w:ascii="Symbol" w:hAnsi="Symbol" w:hint="default"/>
       </w:rPr>
     </w:lvl>
     <w:lvl w:ilvl="7" w:tplc="04090003" w:tentative="1">
@@ -4859,7 +4738,7 @@
         <w:ind w:left="5760" w:hanging="360"/>
       </w:pPr>
       <w:rPr>
-        <w:rFonts w:hint="default" w:ascii="Courier New" w:hAnsi="Courier New" w:cs="Courier New"/>
+        <w:rFonts w:ascii="Courier New" w:hAnsi="Courier New" w:cs="Courier New" w:hint="default"/>
       </w:rPr>
     </w:lvl>
     <w:lvl w:ilvl="8" w:tplc="04090005" w:tentative="1">
@@ -4874,7 +4753,7 @@
         <w:ind w:left="6480" w:hanging="360"/>
       </w:pPr>
       <w:rPr>
-        <w:rFonts w:hint="default" w:ascii="Wingdings" w:hAnsi="Wingdings"/>
+        <w:rFonts w:ascii="Wingdings" w:hAnsi="Wingdings" w:hint="default"/>
       </w:rPr>
     </w:lvl>
   </w:abstractNum>
@@ -4995,7 +4874,7 @@
         <w:ind w:left="1350" w:hanging="360"/>
       </w:pPr>
       <w:rPr>
-        <w:rFonts w:hint="default" w:ascii="Courier New" w:hAnsi="Courier New" w:cs="Courier New"/>
+        <w:rFonts w:ascii="Courier New" w:hAnsi="Courier New" w:cs="Courier New" w:hint="default"/>
       </w:rPr>
     </w:lvl>
     <w:lvl w:ilvl="2" w:tplc="04090005" w:tentative="1">
@@ -5010,7 +4889,7 @@
         <w:ind w:left="2070" w:hanging="360"/>
       </w:pPr>
       <w:rPr>
-        <w:rFonts w:hint="default" w:ascii="Wingdings" w:hAnsi="Wingdings"/>
+        <w:rFonts w:ascii="Wingdings" w:hAnsi="Wingdings" w:hint="default"/>
       </w:rPr>
     </w:lvl>
     <w:lvl w:ilvl="3" w:tplc="04090001" w:tentative="1">
@@ -5025,7 +4904,7 @@
         <w:ind w:left="2790" w:hanging="360"/>
       </w:pPr>
       <w:rPr>
-        <w:rFonts w:hint="default" w:ascii="Symbol" w:hAnsi="Symbol"/>
+        <w:rFonts w:ascii="Symbol" w:hAnsi="Symbol" w:hint="default"/>
       </w:rPr>
     </w:lvl>
     <w:lvl w:ilvl="4" w:tplc="04090003" w:tentative="1">
@@ -5040,7 +4919,7 @@
         <w:ind w:left="3510" w:hanging="360"/>
       </w:pPr>
       <w:rPr>
-        <w:rFonts w:hint="default" w:ascii="Courier New" w:hAnsi="Courier New" w:cs="Courier New"/>
+        <w:rFonts w:ascii="Courier New" w:hAnsi="Courier New" w:cs="Courier New" w:hint="default"/>
       </w:rPr>
     </w:lvl>
     <w:lvl w:ilvl="5" w:tplc="04090005" w:tentative="1">
@@ -5055,7 +4934,7 @@
         <w:ind w:left="4230" w:hanging="360"/>
       </w:pPr>
       <w:rPr>
-        <w:rFonts w:hint="default" w:ascii="Wingdings" w:hAnsi="Wingdings"/>
+        <w:rFonts w:ascii="Wingdings" w:hAnsi="Wingdings" w:hint="default"/>
       </w:rPr>
     </w:lvl>
     <w:lvl w:ilvl="6" w:tplc="04090001" w:tentative="1">
@@ -5070,7 +4949,7 @@
         <w:ind w:left="4950" w:hanging="360"/>
       </w:pPr>
       <w:rPr>
-        <w:rFonts w:hint="default" w:ascii="Symbol" w:hAnsi="Symbol"/>
+        <w:rFonts w:ascii="Symbol" w:hAnsi="Symbol" w:hint="default"/>
       </w:rPr>
     </w:lvl>
     <w:lvl w:ilvl="7" w:tplc="04090003" w:tentative="1">
@@ -5085,7 +4964,7 @@
         <w:ind w:left="5670" w:hanging="360"/>
       </w:pPr>
       <w:rPr>
-        <w:rFonts w:hint="default" w:ascii="Courier New" w:hAnsi="Courier New" w:cs="Courier New"/>
+        <w:rFonts w:ascii="Courier New" w:hAnsi="Courier New" w:cs="Courier New" w:hint="default"/>
       </w:rPr>
     </w:lvl>
     <w:lvl w:ilvl="8" w:tplc="04090005" w:tentative="1">
@@ -5100,7 +4979,7 @@
         <w:ind w:left="6390" w:hanging="360"/>
       </w:pPr>
       <w:rPr>
-        <w:rFonts w:hint="default" w:ascii="Wingdings" w:hAnsi="Wingdings"/>
+        <w:rFonts w:ascii="Wingdings" w:hAnsi="Wingdings" w:hint="default"/>
       </w:rPr>
     </w:lvl>
   </w:abstractNum>
@@ -5135,7 +5014,7 @@
         <w:ind w:left="1080" w:hanging="360"/>
       </w:pPr>
       <w:rPr>
-        <w:rFonts w:hint="default" w:ascii="Courier New" w:hAnsi="Courier New" w:cs="Courier New"/>
+        <w:rFonts w:ascii="Courier New" w:hAnsi="Courier New" w:cs="Courier New" w:hint="default"/>
       </w:rPr>
     </w:lvl>
     <w:lvl w:ilvl="2" w:tplc="04090005" w:tentative="1">
@@ -5150,7 +5029,7 @@
         <w:ind w:left="1800" w:hanging="360"/>
       </w:pPr>
       <w:rPr>
-        <w:rFonts w:hint="default" w:ascii="Wingdings" w:hAnsi="Wingdings"/>
+        <w:rFonts w:ascii="Wingdings" w:hAnsi="Wingdings" w:hint="default"/>
       </w:rPr>
     </w:lvl>
     <w:lvl w:ilvl="3" w:tplc="04090001" w:tentative="1">
@@ -5165,7 +5044,7 @@
         <w:ind w:left="2520" w:hanging="360"/>
       </w:pPr>
       <w:rPr>
-        <w:rFonts w:hint="default" w:ascii="Symbol" w:hAnsi="Symbol"/>
+        <w:rFonts w:ascii="Symbol" w:hAnsi="Symbol" w:hint="default"/>
       </w:rPr>
     </w:lvl>
     <w:lvl w:ilvl="4" w:tplc="04090003" w:tentative="1">
@@ -5180,7 +5059,7 @@
         <w:ind w:left="3240" w:hanging="360"/>
       </w:pPr>
       <w:rPr>
-        <w:rFonts w:hint="default" w:ascii="Courier New" w:hAnsi="Courier New" w:cs="Courier New"/>
+        <w:rFonts w:ascii="Courier New" w:hAnsi="Courier New" w:cs="Courier New" w:hint="default"/>
       </w:rPr>
     </w:lvl>
     <w:lvl w:ilvl="5" w:tplc="04090005" w:tentative="1">
@@ -5195,7 +5074,7 @@
         <w:ind w:left="3960" w:hanging="360"/>
       </w:pPr>
       <w:rPr>
-        <w:rFonts w:hint="default" w:ascii="Wingdings" w:hAnsi="Wingdings"/>
+        <w:rFonts w:ascii="Wingdings" w:hAnsi="Wingdings" w:hint="default"/>
       </w:rPr>
     </w:lvl>
     <w:lvl w:ilvl="6" w:tplc="04090001" w:tentative="1">
@@ -5210,7 +5089,7 @@
         <w:ind w:left="4680" w:hanging="360"/>
       </w:pPr>
       <w:rPr>
-        <w:rFonts w:hint="default" w:ascii="Symbol" w:hAnsi="Symbol"/>
+        <w:rFonts w:ascii="Symbol" w:hAnsi="Symbol" w:hint="default"/>
       </w:rPr>
     </w:lvl>
     <w:lvl w:ilvl="7" w:tplc="04090003" w:tentative="1">
@@ -5225,7 +5104,7 @@
         <w:ind w:left="5400" w:hanging="360"/>
       </w:pPr>
       <w:rPr>
-        <w:rFonts w:hint="default" w:ascii="Courier New" w:hAnsi="Courier New" w:cs="Courier New"/>
+        <w:rFonts w:ascii="Courier New" w:hAnsi="Courier New" w:cs="Courier New" w:hint="default"/>
       </w:rPr>
     </w:lvl>
     <w:lvl w:ilvl="8" w:tplc="04090005" w:tentative="1">
@@ -5240,7 +5119,7 @@
         <w:ind w:left="6120" w:hanging="360"/>
       </w:pPr>
       <w:rPr>
-        <w:rFonts w:hint="default" w:ascii="Wingdings" w:hAnsi="Wingdings"/>
+        <w:rFonts w:ascii="Wingdings" w:hAnsi="Wingdings" w:hint="default"/>
       </w:rPr>
     </w:lvl>
   </w:abstractNum>
@@ -5257,7 +5136,7 @@
         <w:ind w:left="720" w:hanging="360"/>
       </w:pPr>
       <w:rPr>
-        <w:rFonts w:hint="default" w:ascii="Symbol" w:hAnsi="Symbol"/>
+        <w:rFonts w:ascii="Symbol" w:hAnsi="Symbol" w:hint="default"/>
       </w:rPr>
     </w:lvl>
     <w:lvl w:ilvl="1" w:tplc="BFA6B450">
@@ -5269,7 +5148,7 @@
         <w:ind w:left="1440" w:hanging="360"/>
       </w:pPr>
       <w:rPr>
-        <w:rFonts w:hint="default" w:ascii="Courier New" w:hAnsi="Courier New"/>
+        <w:rFonts w:ascii="Courier New" w:hAnsi="Courier New" w:hint="default"/>
       </w:rPr>
     </w:lvl>
     <w:lvl w:ilvl="2" w:tplc="186099F8">
@@ -5281,7 +5160,7 @@
         <w:ind w:left="2160" w:hanging="360"/>
       </w:pPr>
       <w:rPr>
-        <w:rFonts w:hint="default" w:ascii="Wingdings" w:hAnsi="Wingdings"/>
+        <w:rFonts w:ascii="Wingdings" w:hAnsi="Wingdings" w:hint="default"/>
       </w:rPr>
     </w:lvl>
     <w:lvl w:ilvl="3" w:tplc="23F01154">
@@ -5293,7 +5172,7 @@
         <w:ind w:left="2880" w:hanging="360"/>
       </w:pPr>
       <w:rPr>
-        <w:rFonts w:hint="default" w:ascii="Symbol" w:hAnsi="Symbol"/>
+        <w:rFonts w:ascii="Symbol" w:hAnsi="Symbol" w:hint="default"/>
       </w:rPr>
     </w:lvl>
     <w:lvl w:ilvl="4" w:tplc="273CA996">
@@ -5305,7 +5184,7 @@
         <w:ind w:left="3600" w:hanging="360"/>
       </w:pPr>
       <w:rPr>
-        <w:rFonts w:hint="default" w:ascii="Courier New" w:hAnsi="Courier New"/>
+        <w:rFonts w:ascii="Courier New" w:hAnsi="Courier New" w:hint="default"/>
       </w:rPr>
     </w:lvl>
     <w:lvl w:ilvl="5" w:tplc="7344536C">
@@ -5317,7 +5196,7 @@
         <w:ind w:left="4320" w:hanging="360"/>
       </w:pPr>
       <w:rPr>
-        <w:rFonts w:hint="default" w:ascii="Wingdings" w:hAnsi="Wingdings"/>
+        <w:rFonts w:ascii="Wingdings" w:hAnsi="Wingdings" w:hint="default"/>
       </w:rPr>
     </w:lvl>
     <w:lvl w:ilvl="6" w:tplc="E8FC96E4">
@@ -5329,7 +5208,7 @@
         <w:ind w:left="5040" w:hanging="360"/>
       </w:pPr>
       <w:rPr>
-        <w:rFonts w:hint="default" w:ascii="Symbol" w:hAnsi="Symbol"/>
+        <w:rFonts w:ascii="Symbol" w:hAnsi="Symbol" w:hint="default"/>
       </w:rPr>
     </w:lvl>
     <w:lvl w:ilvl="7" w:tplc="2B049A06">
@@ -5341,7 +5220,7 @@
         <w:ind w:left="5760" w:hanging="360"/>
       </w:pPr>
       <w:rPr>
-        <w:rFonts w:hint="default" w:ascii="Courier New" w:hAnsi="Courier New"/>
+        <w:rFonts w:ascii="Courier New" w:hAnsi="Courier New" w:hint="default"/>
       </w:rPr>
     </w:lvl>
     <w:lvl w:ilvl="8" w:tplc="416A0DCE">
@@ -5353,7 +5232,7 @@
         <w:ind w:left="6480" w:hanging="360"/>
       </w:pPr>
       <w:rPr>
-        <w:rFonts w:hint="default" w:ascii="Wingdings" w:hAnsi="Wingdings"/>
+        <w:rFonts w:ascii="Wingdings" w:hAnsi="Wingdings" w:hint="default"/>
       </w:rPr>
     </w:lvl>
   </w:abstractNum>
@@ -5486,7 +5365,7 @@
         <w:ind w:left="720" w:hanging="360"/>
       </w:pPr>
       <w:rPr>
-        <w:rFonts w:hint="default" w:ascii="Symbol" w:hAnsi="Symbol"/>
+        <w:rFonts w:ascii="Symbol" w:hAnsi="Symbol" w:hint="default"/>
       </w:rPr>
     </w:lvl>
     <w:lvl w:ilvl="1" w:tplc="04090003" w:tentative="1">
@@ -5501,7 +5380,7 @@
         <w:ind w:left="1440" w:hanging="360"/>
       </w:pPr>
       <w:rPr>
-        <w:rFonts w:hint="default" w:ascii="Courier New" w:hAnsi="Courier New" w:cs="Courier New"/>
+        <w:rFonts w:ascii="Courier New" w:hAnsi="Courier New" w:cs="Courier New" w:hint="default"/>
       </w:rPr>
     </w:lvl>
     <w:lvl w:ilvl="2" w:tplc="04090005" w:tentative="1">
@@ -5516,7 +5395,7 @@
         <w:ind w:left="2160" w:hanging="360"/>
       </w:pPr>
       <w:rPr>
-        <w:rFonts w:hint="default" w:ascii="Wingdings" w:hAnsi="Wingdings"/>
+        <w:rFonts w:ascii="Wingdings" w:hAnsi="Wingdings" w:hint="default"/>
       </w:rPr>
     </w:lvl>
     <w:lvl w:ilvl="3" w:tplc="04090001" w:tentative="1">
@@ -5531,7 +5410,7 @@
         <w:ind w:left="2880" w:hanging="360"/>
       </w:pPr>
       <w:rPr>
-        <w:rFonts w:hint="default" w:ascii="Symbol" w:hAnsi="Symbol"/>
+        <w:rFonts w:ascii="Symbol" w:hAnsi="Symbol" w:hint="default"/>
       </w:rPr>
     </w:lvl>
     <w:lvl w:ilvl="4" w:tplc="04090003" w:tentative="1">
@@ -5546,7 +5425,7 @@
         <w:ind w:left="3600" w:hanging="360"/>
       </w:pPr>
       <w:rPr>
-        <w:rFonts w:hint="default" w:ascii="Courier New" w:hAnsi="Courier New" w:cs="Courier New"/>
+        <w:rFonts w:ascii="Courier New" w:hAnsi="Courier New" w:cs="Courier New" w:hint="default"/>
       </w:rPr>
     </w:lvl>
     <w:lvl w:ilvl="5" w:tplc="04090005" w:tentative="1">
@@ -5561,7 +5440,7 @@
         <w:ind w:left="4320" w:hanging="360"/>
       </w:pPr>
       <w:rPr>
-        <w:rFonts w:hint="default" w:ascii="Wingdings" w:hAnsi="Wingdings"/>
+        <w:rFonts w:ascii="Wingdings" w:hAnsi="Wingdings" w:hint="default"/>
       </w:rPr>
     </w:lvl>
     <w:lvl w:ilvl="6" w:tplc="04090001" w:tentative="1">
@@ -5576,7 +5455,7 @@
         <w:ind w:left="5040" w:hanging="360"/>
       </w:pPr>
       <w:rPr>
-        <w:rFonts w:hint="default" w:ascii="Symbol" w:hAnsi="Symbol"/>
+        <w:rFonts w:ascii="Symbol" w:hAnsi="Symbol" w:hint="default"/>
       </w:rPr>
     </w:lvl>
     <w:lvl w:ilvl="7" w:tplc="04090003" w:tentative="1">
@@ -5591,7 +5470,7 @@
         <w:ind w:left="5760" w:hanging="360"/>
       </w:pPr>
       <w:rPr>
-        <w:rFonts w:hint="default" w:ascii="Courier New" w:hAnsi="Courier New" w:cs="Courier New"/>
+        <w:rFonts w:ascii="Courier New" w:hAnsi="Courier New" w:cs="Courier New" w:hint="default"/>
       </w:rPr>
     </w:lvl>
     <w:lvl w:ilvl="8" w:tplc="04090005" w:tentative="1">
@@ -5606,7 +5485,7 @@
         <w:ind w:left="6480" w:hanging="360"/>
       </w:pPr>
       <w:rPr>
-        <w:rFonts w:hint="default" w:ascii="Wingdings" w:hAnsi="Wingdings"/>
+        <w:rFonts w:ascii="Wingdings" w:hAnsi="Wingdings" w:hint="default"/>
       </w:rPr>
     </w:lvl>
   </w:abstractNum>
@@ -5626,7 +5505,7 @@
         <w:ind w:left="360" w:hanging="360"/>
       </w:pPr>
       <w:rPr>
-        <w:rFonts w:hint="default" w:ascii="Symbol" w:hAnsi="Symbol"/>
+        <w:rFonts w:ascii="Symbol" w:hAnsi="Symbol" w:hint="default"/>
       </w:rPr>
     </w:lvl>
   </w:abstractNum>
@@ -5643,7 +5522,7 @@
         <w:ind w:left="720" w:hanging="360"/>
       </w:pPr>
       <w:rPr>
-        <w:rFonts w:hint="default" w:ascii="Symbol" w:hAnsi="Symbol"/>
+        <w:rFonts w:ascii="Symbol" w:hAnsi="Symbol" w:hint="default"/>
       </w:rPr>
     </w:lvl>
     <w:lvl w:ilvl="1" w:tplc="E74CDE14">
@@ -5655,7 +5534,7 @@
         <w:ind w:left="1440" w:hanging="360"/>
       </w:pPr>
       <w:rPr>
-        <w:rFonts w:hint="default" w:ascii="Courier New" w:hAnsi="Courier New"/>
+        <w:rFonts w:ascii="Courier New" w:hAnsi="Courier New" w:hint="default"/>
       </w:rPr>
     </w:lvl>
     <w:lvl w:ilvl="2" w:tplc="2826A78E">
@@ -5667,7 +5546,7 @@
         <w:ind w:left="2160" w:hanging="360"/>
       </w:pPr>
       <w:rPr>
-        <w:rFonts w:hint="default" w:ascii="Wingdings" w:hAnsi="Wingdings"/>
+        <w:rFonts w:ascii="Wingdings" w:hAnsi="Wingdings" w:hint="default"/>
       </w:rPr>
     </w:lvl>
     <w:lvl w:ilvl="3" w:tplc="8AD44E40">
@@ -5679,7 +5558,7 @@
         <w:ind w:left="2880" w:hanging="360"/>
       </w:pPr>
       <w:rPr>
-        <w:rFonts w:hint="default" w:ascii="Symbol" w:hAnsi="Symbol"/>
+        <w:rFonts w:ascii="Symbol" w:hAnsi="Symbol" w:hint="default"/>
       </w:rPr>
     </w:lvl>
     <w:lvl w:ilvl="4" w:tplc="57781230">
@@ -5691,7 +5570,7 @@
         <w:ind w:left="3600" w:hanging="360"/>
       </w:pPr>
       <w:rPr>
-        <w:rFonts w:hint="default" w:ascii="Courier New" w:hAnsi="Courier New"/>
+        <w:rFonts w:ascii="Courier New" w:hAnsi="Courier New" w:hint="default"/>
       </w:rPr>
     </w:lvl>
     <w:lvl w:ilvl="5" w:tplc="2FAAE836">
@@ -5703,7 +5582,7 @@
         <w:ind w:left="4320" w:hanging="360"/>
       </w:pPr>
       <w:rPr>
-        <w:rFonts w:hint="default" w:ascii="Wingdings" w:hAnsi="Wingdings"/>
+        <w:rFonts w:ascii="Wingdings" w:hAnsi="Wingdings" w:hint="default"/>
       </w:rPr>
     </w:lvl>
     <w:lvl w:ilvl="6" w:tplc="F8207322">
@@ -5715,7 +5594,7 @@
         <w:ind w:left="5040" w:hanging="360"/>
       </w:pPr>
       <w:rPr>
-        <w:rFonts w:hint="default" w:ascii="Symbol" w:hAnsi="Symbol"/>
+        <w:rFonts w:ascii="Symbol" w:hAnsi="Symbol" w:hint="default"/>
       </w:rPr>
     </w:lvl>
     <w:lvl w:ilvl="7" w:tplc="7C38CDA4">
@@ -5727,7 +5606,7 @@
         <w:ind w:left="5760" w:hanging="360"/>
       </w:pPr>
       <w:rPr>
-        <w:rFonts w:hint="default" w:ascii="Courier New" w:hAnsi="Courier New"/>
+        <w:rFonts w:ascii="Courier New" w:hAnsi="Courier New" w:hint="default"/>
       </w:rPr>
     </w:lvl>
     <w:lvl w:ilvl="8" w:tplc="8E863DDA">
@@ -5739,7 +5618,7 @@
         <w:ind w:left="6480" w:hanging="360"/>
       </w:pPr>
       <w:rPr>
-        <w:rFonts w:hint="default" w:ascii="Wingdings" w:hAnsi="Wingdings"/>
+        <w:rFonts w:ascii="Wingdings" w:hAnsi="Wingdings" w:hint="default"/>
       </w:rPr>
     </w:lvl>
   </w:abstractNum>
@@ -5845,7 +5724,7 @@
         <w:ind w:left="360" w:hanging="360"/>
       </w:pPr>
       <w:rPr>
-        <w:rFonts w:hint="default" w:ascii="Symbol" w:hAnsi="Symbol"/>
+        <w:rFonts w:ascii="Symbol" w:hAnsi="Symbol" w:hint="default"/>
       </w:rPr>
     </w:lvl>
   </w:abstractNum>
@@ -5861,7 +5740,7 @@
         <w:ind w:left="720" w:hanging="360"/>
       </w:pPr>
       <w:rPr>
-        <w:rFonts w:hint="default" w:ascii="Century Gothic" w:hAnsi="Century Gothic" w:eastAsiaTheme="minorEastAsia" w:cstheme="minorBidi"/>
+        <w:rFonts w:ascii="Century Gothic" w:eastAsiaTheme="minorEastAsia" w:hAnsi="Century Gothic" w:cstheme="minorBidi" w:hint="default"/>
       </w:rPr>
     </w:lvl>
     <w:lvl w:ilvl="1" w:tplc="04090003" w:tentative="1">
@@ -5873,7 +5752,7 @@
         <w:ind w:left="1440" w:hanging="360"/>
       </w:pPr>
       <w:rPr>
-        <w:rFonts w:hint="default" w:ascii="Courier New" w:hAnsi="Courier New" w:cs="Courier New"/>
+        <w:rFonts w:ascii="Courier New" w:hAnsi="Courier New" w:cs="Courier New" w:hint="default"/>
       </w:rPr>
     </w:lvl>
     <w:lvl w:ilvl="2" w:tplc="04090005" w:tentative="1">
@@ -5885,7 +5764,7 @@
         <w:ind w:left="2160" w:hanging="360"/>
       </w:pPr>
       <w:rPr>
-        <w:rFonts w:hint="default" w:ascii="Wingdings" w:hAnsi="Wingdings"/>
+        <w:rFonts w:ascii="Wingdings" w:hAnsi="Wingdings" w:hint="default"/>
       </w:rPr>
     </w:lvl>
     <w:lvl w:ilvl="3" w:tplc="04090001" w:tentative="1">
@@ -5897,7 +5776,7 @@
         <w:ind w:left="2880" w:hanging="360"/>
       </w:pPr>
       <w:rPr>
-        <w:rFonts w:hint="default" w:ascii="Symbol" w:hAnsi="Symbol"/>
+        <w:rFonts w:ascii="Symbol" w:hAnsi="Symbol" w:hint="default"/>
       </w:rPr>
     </w:lvl>
     <w:lvl w:ilvl="4" w:tplc="04090003" w:tentative="1">
@@ -5909,7 +5788,7 @@
         <w:ind w:left="3600" w:hanging="360"/>
       </w:pPr>
       <w:rPr>
-        <w:rFonts w:hint="default" w:ascii="Courier New" w:hAnsi="Courier New" w:cs="Courier New"/>
+        <w:rFonts w:ascii="Courier New" w:hAnsi="Courier New" w:cs="Courier New" w:hint="default"/>
       </w:rPr>
     </w:lvl>
     <w:lvl w:ilvl="5" w:tplc="04090005" w:tentative="1">
@@ -5921,7 +5800,7 @@
         <w:ind w:left="4320" w:hanging="360"/>
       </w:pPr>
       <w:rPr>
-        <w:rFonts w:hint="default" w:ascii="Wingdings" w:hAnsi="Wingdings"/>
+        <w:rFonts w:ascii="Wingdings" w:hAnsi="Wingdings" w:hint="default"/>
       </w:rPr>
     </w:lvl>
     <w:lvl w:ilvl="6" w:tplc="04090001" w:tentative="1">
@@ -5933,7 +5812,7 @@
         <w:ind w:left="5040" w:hanging="360"/>
       </w:pPr>
       <w:rPr>
-        <w:rFonts w:hint="default" w:ascii="Symbol" w:hAnsi="Symbol"/>
+        <w:rFonts w:ascii="Symbol" w:hAnsi="Symbol" w:hint="default"/>
       </w:rPr>
     </w:lvl>
     <w:lvl w:ilvl="7" w:tplc="04090003" w:tentative="1">
@@ -5945,7 +5824,7 @@
         <w:ind w:left="5760" w:hanging="360"/>
       </w:pPr>
       <w:rPr>
-        <w:rFonts w:hint="default" w:ascii="Courier New" w:hAnsi="Courier New" w:cs="Courier New"/>
+        <w:rFonts w:ascii="Courier New" w:hAnsi="Courier New" w:cs="Courier New" w:hint="default"/>
       </w:rPr>
     </w:lvl>
     <w:lvl w:ilvl="8" w:tplc="04090005" w:tentative="1">
@@ -5957,7 +5836,7 @@
         <w:ind w:left="6480" w:hanging="360"/>
       </w:pPr>
       <w:rPr>
-        <w:rFonts w:hint="default" w:ascii="Wingdings" w:hAnsi="Wingdings"/>
+        <w:rFonts w:ascii="Wingdings" w:hAnsi="Wingdings" w:hint="default"/>
       </w:rPr>
     </w:lvl>
   </w:abstractNum>
@@ -5977,7 +5856,7 @@
         <w:ind w:left="360" w:hanging="360"/>
       </w:pPr>
       <w:rPr>
-        <w:rFonts w:hint="default" w:ascii="Symbol" w:hAnsi="Symbol"/>
+        <w:rFonts w:ascii="Symbol" w:hAnsi="Symbol" w:hint="default"/>
       </w:rPr>
     </w:lvl>
   </w:abstractNum>
@@ -5997,7 +5876,7 @@
         <w:ind w:left="360" w:hanging="360"/>
       </w:pPr>
       <w:rPr>
-        <w:rFonts w:hint="default" w:ascii="Symbol" w:hAnsi="Symbol"/>
+        <w:rFonts w:ascii="Symbol" w:hAnsi="Symbol" w:hint="default"/>
       </w:rPr>
     </w:lvl>
   </w:abstractNum>
@@ -6103,7 +5982,7 @@
         <w:ind w:left="360" w:hanging="360"/>
       </w:pPr>
       <w:rPr>
-        <w:rFonts w:hint="default" w:ascii="Symbol" w:hAnsi="Symbol"/>
+        <w:rFonts w:ascii="Symbol" w:hAnsi="Symbol" w:hint="default"/>
       </w:rPr>
     </w:lvl>
   </w:abstractNum>
@@ -6141,7 +6020,7 @@
           <w:ind w:left="1080" w:hanging="360"/>
         </w:pPr>
         <w:rPr>
-          <w:rFonts w:hint="default" w:ascii="Symbol" w:hAnsi="Symbol"/>
+          <w:rFonts w:ascii="Symbol" w:hAnsi="Symbol" w:hint="default"/>
         </w:rPr>
       </w:lvl>
     </w:lvlOverride>
@@ -6170,7 +6049,7 @@
           <w:ind w:left="720" w:hanging="360"/>
         </w:pPr>
         <w:rPr>
-          <w:rFonts w:hint="default" w:ascii="Symbol" w:hAnsi="Symbol"/>
+          <w:rFonts w:ascii="Symbol" w:hAnsi="Symbol" w:hint="default"/>
         </w:rPr>
       </w:lvl>
     </w:lvlOverride>
@@ -6315,17 +6194,17 @@
 </file>
 
 <file path=word/styles.xml><?xml version="1.0" encoding="utf-8"?>
-<w:styles xmlns:mc="http://schemas.openxmlformats.org/markup-compatibility/2006" xmlns:r="http://schemas.openxmlformats.org/officeDocument/2006/relationships" xmlns:w="http://schemas.openxmlformats.org/wordprocessingml/2006/main" xmlns:w14="http://schemas.microsoft.com/office/word/2010/wordml" xmlns:w15="http://schemas.microsoft.com/office/word/2012/wordml" xmlns:w16cid="http://schemas.microsoft.com/office/word/2016/wordml/cid" xmlns:w16se="http://schemas.microsoft.com/office/word/2015/wordml/symex" mc:Ignorable="w14 w15 w16se w16cid">
+<w:styles xmlns:mc="http://schemas.openxmlformats.org/markup-compatibility/2006" xmlns:r="http://schemas.openxmlformats.org/officeDocument/2006/relationships" xmlns:w="http://schemas.openxmlformats.org/wordprocessingml/2006/main" xmlns:w14="http://schemas.microsoft.com/office/word/2010/wordml" xmlns:w15="http://schemas.microsoft.com/office/word/2012/wordml" mc:Ignorable="w14 w15">
   <w:docDefaults>
     <w:rPrDefault>
       <w:rPr>
-        <w:rFonts w:ascii="Times New Roman" w:hAnsi="Times New Roman" w:eastAsia="Times New Roman" w:cs="Times New Roman"/>
+        <w:rFonts w:ascii="Times New Roman" w:eastAsia="Times New Roman" w:hAnsi="Times New Roman" w:cs="Times New Roman"/>
         <w:lang w:val="en-AU" w:eastAsia="en-AU" w:bidi="ar-SA"/>
       </w:rPr>
     </w:rPrDefault>
     <w:pPrDefault/>
   </w:docDefaults>
-  <w:latentStyles w:defLockedState="0" w:defUIPriority="99" w:defSemiHidden="0" w:defUnhideWhenUsed="0" w:defQFormat="0" w:count="375">
+  <w:latentStyles w:defLockedState="0" w:defUIPriority="99" w:defSemiHidden="0" w:defUnhideWhenUsed="0" w:defQFormat="0" w:count="371">
     <w:lsdException w:name="Normal" w:uiPriority="0" w:qFormat="1"/>
     <w:lsdException w:name="heading 1" w:uiPriority="0" w:qFormat="1"/>
     <w:lsdException w:name="heading 2" w:uiPriority="0" w:qFormat="1"/>
@@ -6345,29 +6224,29 @@
     <w:lsdException w:name="index 7" w:semiHidden="1" w:unhideWhenUsed="1"/>
     <w:lsdException w:name="index 8" w:semiHidden="1" w:unhideWhenUsed="1"/>
     <w:lsdException w:name="index 9" w:semiHidden="1" w:unhideWhenUsed="1"/>
-    <w:lsdException w:name="toc 1" w:uiPriority="0" w:semiHidden="1" w:unhideWhenUsed="1"/>
-    <w:lsdException w:name="toc 2" w:uiPriority="0" w:semiHidden="1" w:unhideWhenUsed="1"/>
-    <w:lsdException w:name="toc 3" w:uiPriority="0" w:semiHidden="1" w:unhideWhenUsed="1"/>
-    <w:lsdException w:name="toc 4" w:uiPriority="0" w:semiHidden="1" w:unhideWhenUsed="1"/>
-    <w:lsdException w:name="toc 5" w:uiPriority="0" w:semiHidden="1" w:unhideWhenUsed="1"/>
-    <w:lsdException w:name="toc 6" w:uiPriority="0" w:semiHidden="1" w:unhideWhenUsed="1"/>
-    <w:lsdException w:name="toc 7" w:uiPriority="0" w:semiHidden="1" w:unhideWhenUsed="1"/>
-    <w:lsdException w:name="toc 8" w:uiPriority="0" w:semiHidden="1" w:unhideWhenUsed="1"/>
-    <w:lsdException w:name="toc 9" w:uiPriority="0" w:semiHidden="1" w:unhideWhenUsed="1"/>
-    <w:lsdException w:name="Normal Indent" w:uiPriority="0" w:semiHidden="1" w:unhideWhenUsed="1"/>
-    <w:lsdException w:name="footnote text" w:uiPriority="0" w:semiHidden="1" w:unhideWhenUsed="1"/>
-    <w:lsdException w:name="annotation text" w:uiPriority="0" w:semiHidden="1" w:unhideWhenUsed="1"/>
-    <w:lsdException w:name="header" w:uiPriority="0" w:semiHidden="1" w:unhideWhenUsed="1"/>
-    <w:lsdException w:name="footer" w:uiPriority="0" w:semiHidden="1" w:unhideWhenUsed="1"/>
+    <w:lsdException w:name="toc 1" w:semiHidden="1" w:uiPriority="0" w:unhideWhenUsed="1"/>
+    <w:lsdException w:name="toc 2" w:semiHidden="1" w:uiPriority="0" w:unhideWhenUsed="1"/>
+    <w:lsdException w:name="toc 3" w:semiHidden="1" w:uiPriority="0" w:unhideWhenUsed="1"/>
+    <w:lsdException w:name="toc 4" w:semiHidden="1" w:uiPriority="0" w:unhideWhenUsed="1"/>
+    <w:lsdException w:name="toc 5" w:semiHidden="1" w:uiPriority="0" w:unhideWhenUsed="1"/>
+    <w:lsdException w:name="toc 6" w:semiHidden="1" w:uiPriority="0" w:unhideWhenUsed="1"/>
+    <w:lsdException w:name="toc 7" w:semiHidden="1" w:uiPriority="0" w:unhideWhenUsed="1"/>
+    <w:lsdException w:name="toc 8" w:semiHidden="1" w:uiPriority="0" w:unhideWhenUsed="1"/>
+    <w:lsdException w:name="toc 9" w:semiHidden="1" w:uiPriority="0" w:unhideWhenUsed="1"/>
+    <w:lsdException w:name="Normal Indent" w:semiHidden="1" w:uiPriority="0" w:unhideWhenUsed="1"/>
+    <w:lsdException w:name="footnote text" w:semiHidden="1" w:uiPriority="0" w:unhideWhenUsed="1"/>
+    <w:lsdException w:name="annotation text" w:semiHidden="1" w:uiPriority="0" w:unhideWhenUsed="1"/>
+    <w:lsdException w:name="header" w:semiHidden="1" w:uiPriority="0" w:unhideWhenUsed="1"/>
+    <w:lsdException w:name="footer" w:semiHidden="1" w:uiPriority="0" w:unhideWhenUsed="1"/>
     <w:lsdException w:name="index heading" w:semiHidden="1" w:unhideWhenUsed="1"/>
-    <w:lsdException w:name="caption" w:uiPriority="35" w:semiHidden="1" w:unhideWhenUsed="1" w:qFormat="1"/>
+    <w:lsdException w:name="caption" w:semiHidden="1" w:uiPriority="35" w:unhideWhenUsed="1" w:qFormat="1"/>
     <w:lsdException w:name="table of figures" w:semiHidden="1" w:unhideWhenUsed="1"/>
     <w:lsdException w:name="envelope address" w:semiHidden="1" w:unhideWhenUsed="1"/>
     <w:lsdException w:name="envelope return" w:semiHidden="1" w:unhideWhenUsed="1"/>
-    <w:lsdException w:name="footnote reference" w:uiPriority="0" w:semiHidden="1" w:unhideWhenUsed="1"/>
-    <w:lsdException w:name="annotation reference" w:uiPriority="0" w:semiHidden="1" w:unhideWhenUsed="1"/>
+    <w:lsdException w:name="footnote reference" w:semiHidden="1" w:uiPriority="0" w:unhideWhenUsed="1"/>
+    <w:lsdException w:name="annotation reference" w:semiHidden="1" w:uiPriority="0" w:unhideWhenUsed="1"/>
     <w:lsdException w:name="line number" w:semiHidden="1" w:unhideWhenUsed="1"/>
-    <w:lsdException w:name="page number" w:uiPriority="0" w:semiHidden="1" w:unhideWhenUsed="1"/>
+    <w:lsdException w:name="page number" w:semiHidden="1" w:uiPriority="0" w:unhideWhenUsed="1"/>
     <w:lsdException w:name="endnote reference" w:semiHidden="1" w:unhideWhenUsed="1"/>
     <w:lsdException w:name="endnote text" w:semiHidden="1" w:unhideWhenUsed="1"/>
     <w:lsdException w:name="table of authorities" w:semiHidden="1" w:unhideWhenUsed="1"/>
@@ -6391,9 +6270,9 @@
     <w:lsdException w:name="Title" w:uiPriority="0" w:qFormat="1"/>
     <w:lsdException w:name="Closing" w:semiHidden="1" w:unhideWhenUsed="1"/>
     <w:lsdException w:name="Signature" w:semiHidden="1" w:unhideWhenUsed="1"/>
-    <w:lsdException w:name="Default Paragraph Font" w:uiPriority="1" w:semiHidden="1" w:unhideWhenUsed="1"/>
-    <w:lsdException w:name="Body Text" w:uiPriority="0" w:semiHidden="1" w:unhideWhenUsed="1"/>
-    <w:lsdException w:name="Body Text Indent" w:uiPriority="0" w:semiHidden="1" w:unhideWhenUsed="1"/>
+    <w:lsdException w:name="Default Paragraph Font" w:semiHidden="1" w:uiPriority="1" w:unhideWhenUsed="1"/>
+    <w:lsdException w:name="Body Text" w:semiHidden="1" w:uiPriority="0" w:unhideWhenUsed="1"/>
+    <w:lsdException w:name="Body Text Indent" w:semiHidden="1" w:uiPriority="0" w:unhideWhenUsed="1"/>
     <w:lsdException w:name="List Continue" w:semiHidden="1" w:unhideWhenUsed="1"/>
     <w:lsdException w:name="List Continue 2" w:semiHidden="1" w:unhideWhenUsed="1"/>
     <w:lsdException w:name="List Continue 3" w:semiHidden="1" w:unhideWhenUsed="1"/>
@@ -6406,16 +6285,16 @@
     <w:lsdException w:name="Body Text First Indent" w:semiHidden="1" w:unhideWhenUsed="1"/>
     <w:lsdException w:name="Body Text First Indent 2" w:semiHidden="1" w:unhideWhenUsed="1"/>
     <w:lsdException w:name="Note Heading" w:semiHidden="1" w:unhideWhenUsed="1"/>
-    <w:lsdException w:name="Body Text 2" w:uiPriority="0" w:semiHidden="1" w:unhideWhenUsed="1"/>
+    <w:lsdException w:name="Body Text 2" w:semiHidden="1" w:uiPriority="0" w:unhideWhenUsed="1"/>
     <w:lsdException w:name="Body Text 3" w:semiHidden="1" w:unhideWhenUsed="1"/>
     <w:lsdException w:name="Body Text Indent 2" w:semiHidden="1" w:unhideWhenUsed="1"/>
     <w:lsdException w:name="Body Text Indent 3" w:semiHidden="1" w:unhideWhenUsed="1"/>
     <w:lsdException w:name="Block Text" w:semiHidden="1" w:unhideWhenUsed="1"/>
-    <w:lsdException w:name="Hyperlink" w:uiPriority="0" w:semiHidden="1" w:unhideWhenUsed="1"/>
+    <w:lsdException w:name="Hyperlink" w:semiHidden="1" w:uiPriority="0" w:unhideWhenUsed="1"/>
     <w:lsdException w:name="FollowedHyperlink" w:semiHidden="1" w:unhideWhenUsed="1"/>
     <w:lsdException w:name="Strong" w:uiPriority="22" w:qFormat="1"/>
     <w:lsdException w:name="Emphasis" w:uiPriority="20" w:qFormat="1"/>
-    <w:lsdException w:name="Document Map" w:uiPriority="0" w:semiHidden="1" w:unhideWhenUsed="1"/>
+    <w:lsdException w:name="Document Map" w:semiHidden="1" w:uiPriority="0" w:unhideWhenUsed="1"/>
     <w:lsdException w:name="Plain Text" w:semiHidden="1" w:unhideWhenUsed="1"/>
     <w:lsdException w:name="E-mail Signature" w:semiHidden="1" w:unhideWhenUsed="1"/>
     <w:lsdException w:name="HTML Top of Form" w:semiHidden="1" w:unhideWhenUsed="1"/>
@@ -6432,7 +6311,7 @@
     <w:lsdException w:name="HTML Typewriter" w:semiHidden="1" w:unhideWhenUsed="1"/>
     <w:lsdException w:name="HTML Variable" w:semiHidden="1" w:unhideWhenUsed="1"/>
     <w:lsdException w:name="Normal Table" w:semiHidden="1" w:unhideWhenUsed="1"/>
-    <w:lsdException w:name="annotation subject" w:uiPriority="0" w:semiHidden="1" w:unhideWhenUsed="1"/>
+    <w:lsdException w:name="annotation subject" w:semiHidden="1" w:uiPriority="0" w:unhideWhenUsed="1"/>
     <w:lsdException w:name="No List" w:semiHidden="1" w:unhideWhenUsed="1"/>
     <w:lsdException w:name="Outline List 1" w:semiHidden="1" w:unhideWhenUsed="1"/>
     <w:lsdException w:name="Outline List 2" w:semiHidden="1" w:unhideWhenUsed="1"/>
@@ -6479,7 +6358,7 @@
     <w:lsdException w:name="Table Web 1" w:semiHidden="1" w:unhideWhenUsed="1"/>
     <w:lsdException w:name="Table Web 2" w:semiHidden="1" w:unhideWhenUsed="1"/>
     <w:lsdException w:name="Table Web 3" w:semiHidden="1" w:unhideWhenUsed="1"/>
-    <w:lsdException w:name="Balloon Text" w:uiPriority="0" w:semiHidden="1" w:unhideWhenUsed="1"/>
+    <w:lsdException w:name="Balloon Text" w:semiHidden="1" w:uiPriority="0" w:unhideWhenUsed="1"/>
     <w:lsdException w:name="Table Grid" w:uiPriority="0"/>
     <w:lsdException w:name="Table Theme" w:semiHidden="1" w:unhideWhenUsed="1"/>
     <w:lsdException w:name="Placeholder Text" w:semiHidden="1"/>
@@ -6591,8 +6470,8 @@
     <w:lsdException w:name="Subtle Reference" w:uiPriority="31" w:qFormat="1"/>
     <w:lsdException w:name="Intense Reference" w:uiPriority="32" w:qFormat="1"/>
     <w:lsdException w:name="Book Title" w:uiPriority="33" w:qFormat="1"/>
-    <w:lsdException w:name="Bibliography" w:uiPriority="37" w:semiHidden="1" w:unhideWhenUsed="1"/>
-    <w:lsdException w:name="TOC Heading" w:uiPriority="39" w:semiHidden="1" w:unhideWhenUsed="1" w:qFormat="1"/>
+    <w:lsdException w:name="Bibliography" w:semiHidden="1" w:uiPriority="37" w:unhideWhenUsed="1"/>
+    <w:lsdException w:name="TOC Heading" w:semiHidden="1" w:uiPriority="39" w:unhideWhenUsed="1" w:qFormat="1"/>
     <w:lsdException w:name="Plain Table 1" w:uiPriority="41"/>
     <w:lsdException w:name="Plain Table 2" w:uiPriority="42"/>
     <w:lsdException w:name="Plain Table 3" w:uiPriority="43"/>
@@ -6697,12 +6576,8 @@
     <w:lsdException w:name="List Table 5 Dark Accent 6" w:uiPriority="50"/>
     <w:lsdException w:name="List Table 6 Colorful Accent 6" w:uiPriority="51"/>
     <w:lsdException w:name="List Table 7 Colorful Accent 6" w:uiPriority="52"/>
-    <w:lsdException w:name="Mention" w:semiHidden="1" w:unhideWhenUsed="1"/>
-    <w:lsdException w:name="Smart Hyperlink" w:semiHidden="1" w:unhideWhenUsed="1"/>
-    <w:lsdException w:name="Hashtag" w:semiHidden="1" w:unhideWhenUsed="1"/>
-    <w:lsdException w:name="Unresolved Mention" w:semiHidden="1" w:unhideWhenUsed="1"/>
   </w:latentStyles>
-  <w:style w:type="paragraph" w:styleId="Normal" w:default="1">
+  <w:style w:type="paragraph" w:default="1" w:styleId="Normal">
     <w:name w:val="Normal"/>
     <w:qFormat/>
     <w:pPr>
@@ -6844,13 +6719,13 @@
       <w:sz w:val="18"/>
     </w:rPr>
   </w:style>
-  <w:style w:type="character" w:styleId="DefaultParagraphFont" w:default="1">
+  <w:style w:type="character" w:default="1" w:styleId="DefaultParagraphFont">
     <w:name w:val="Default Paragraph Font"/>
     <w:uiPriority w:val="1"/>
     <w:semiHidden/>
     <w:unhideWhenUsed/>
   </w:style>
-  <w:style w:type="table" w:styleId="TableNormal" w:default="1">
+  <w:style w:type="table" w:default="1" w:styleId="TableNormal">
     <w:name w:val="Normal Table"/>
     <w:uiPriority w:val="99"/>
     <w:semiHidden/>
@@ -6865,13 +6740,13 @@
       </w:tblCellMar>
     </w:tblPr>
   </w:style>
-  <w:style w:type="numbering" w:styleId="NoList" w:default="1">
+  <w:style w:type="numbering" w:default="1" w:styleId="NoList">
     <w:name w:val="No List"/>
     <w:uiPriority w:val="99"/>
     <w:semiHidden/>
     <w:unhideWhenUsed/>
   </w:style>
-  <w:style w:type="paragraph" w:styleId="Paragraph2" w:customStyle="1">
+  <w:style w:type="paragraph" w:customStyle="1" w:styleId="Paragraph2">
     <w:name w:val="Paragraph2"/>
     <w:basedOn w:val="Normal"/>
     <w:pPr>
@@ -6983,14 +6858,14 @@
     <w:name w:val="page number"/>
     <w:basedOn w:val="DefaultParagraphFont"/>
   </w:style>
-  <w:style w:type="paragraph" w:styleId="Bullet1" w:customStyle="1">
+  <w:style w:type="paragraph" w:customStyle="1" w:styleId="Bullet1">
     <w:name w:val="Bullet1"/>
     <w:basedOn w:val="Normal"/>
     <w:pPr>
       <w:ind w:left="720" w:hanging="432"/>
     </w:pPr>
   </w:style>
-  <w:style w:type="paragraph" w:styleId="Bullet2" w:customStyle="1">
+  <w:style w:type="paragraph" w:customStyle="1" w:styleId="Bullet2">
     <w:name w:val="Bullet2"/>
     <w:basedOn w:val="Normal"/>
     <w:pPr>
@@ -7000,7 +6875,7 @@
       <w:color w:val="000080"/>
     </w:rPr>
   </w:style>
-  <w:style w:type="paragraph" w:styleId="Tabletext" w:customStyle="1">
+  <w:style w:type="paragraph" w:customStyle="1" w:styleId="Tabletext">
     <w:name w:val="Tabletext"/>
     <w:basedOn w:val="Normal"/>
     <w:pPr>
@@ -7046,7 +6921,7 @@
       <w:keepNext/>
       <w:keepLines/>
       <w:pBdr>
-        <w:bottom w:val="single" w:color="000000" w:sz="6" w:space="0"/>
+        <w:bottom w:val="single" w:sz="6" w:space="0" w:color="000000"/>
       </w:pBdr>
       <w:spacing w:before="40" w:after="40"/>
       <w:ind w:left="360" w:hanging="360"/>
@@ -7056,7 +6931,7 @@
       <w:sz w:val="16"/>
     </w:rPr>
   </w:style>
-  <w:style w:type="paragraph" w:styleId="MainTitle" w:customStyle="1">
+  <w:style w:type="paragraph" w:customStyle="1" w:styleId="MainTitle">
     <w:name w:val="Main Title"/>
     <w:basedOn w:val="Normal"/>
     <w:pPr>
@@ -7070,7 +6945,7 @@
       <w:sz w:val="32"/>
     </w:rPr>
   </w:style>
-  <w:style w:type="paragraph" w:styleId="Paragraph1" w:customStyle="1">
+  <w:style w:type="paragraph" w:customStyle="1" w:styleId="Paragraph1">
     <w:name w:val="Paragraph1"/>
     <w:basedOn w:val="Normal"/>
     <w:pPr>
@@ -7078,7 +6953,7 @@
       <w:jc w:val="both"/>
     </w:pPr>
   </w:style>
-  <w:style w:type="paragraph" w:styleId="Paragraph3" w:customStyle="1">
+  <w:style w:type="paragraph" w:customStyle="1" w:styleId="Paragraph3">
     <w:name w:val="Paragraph3"/>
     <w:basedOn w:val="Normal"/>
     <w:pPr>
@@ -7087,7 +6962,7 @@
       <w:jc w:val="both"/>
     </w:pPr>
   </w:style>
-  <w:style w:type="paragraph" w:styleId="Paragraph4" w:customStyle="1">
+  <w:style w:type="paragraph" w:customStyle="1" w:styleId="Paragraph4">
     <w:name w:val="Paragraph4"/>
     <w:basedOn w:val="Normal"/>
     <w:pPr>
@@ -7176,7 +7051,7 @@
       <w:u w:val="single"/>
     </w:rPr>
   </w:style>
-  <w:style w:type="paragraph" w:styleId="Body" w:customStyle="1">
+  <w:style w:type="paragraph" w:customStyle="1" w:styleId="Body">
     <w:name w:val="Body"/>
     <w:basedOn w:val="Normal"/>
     <w:pPr>
@@ -7188,7 +7063,7 @@
       <w:rFonts w:ascii="Book Antiqua" w:hAnsi="Book Antiqua"/>
     </w:rPr>
   </w:style>
-  <w:style w:type="paragraph" w:styleId="Bullet" w:customStyle="1">
+  <w:style w:type="paragraph" w:customStyle="1" w:styleId="Bullet">
     <w:name w:val="Bullet"/>
     <w:basedOn w:val="Normal"/>
     <w:pPr>
@@ -7204,7 +7079,7 @@
       <w:rFonts w:ascii="Book Antiqua" w:hAnsi="Book Antiqua"/>
     </w:rPr>
   </w:style>
-  <w:style w:type="paragraph" w:styleId="InfoBlue" w:customStyle="1">
+  <w:style w:type="paragraph" w:customStyle="1" w:styleId="InfoBlue">
     <w:name w:val="InfoBlue"/>
     <w:basedOn w:val="Normal"/>
     <w:next w:val="BodyText"/>
@@ -7226,7 +7101,7 @@
       <w:u w:val="single"/>
     </w:rPr>
   </w:style>
-  <w:style w:type="paragraph" w:styleId="infoblue0" w:customStyle="1">
+  <w:style w:type="paragraph" w:customStyle="1" w:styleId="infoblue0">
     <w:name w:val="infoblue"/>
     <w:basedOn w:val="Normal"/>
     <w:pPr>
@@ -7278,7 +7153,7 @@
       <w:bCs/>
     </w:rPr>
   </w:style>
-  <w:style w:type="paragraph" w:styleId="InfoBluelistitem" w:customStyle="1">
+  <w:style w:type="paragraph" w:customStyle="1" w:styleId="InfoBluelistitem">
     <w:name w:val="InfoBlue list item"/>
     <w:basedOn w:val="InfoBlue"/>
     <w:rsid w:val="00B7002B"/>
@@ -7300,16 +7175,16 @@
     <w:tblPr>
       <w:tblInd w:w="0" w:type="nil"/>
       <w:tblBorders>
-        <w:top w:val="single" w:color="auto" w:sz="4" w:space="0"/>
-        <w:left w:val="single" w:color="auto" w:sz="4" w:space="0"/>
-        <w:bottom w:val="single" w:color="auto" w:sz="4" w:space="0"/>
-        <w:right w:val="single" w:color="auto" w:sz="4" w:space="0"/>
-        <w:insideH w:val="single" w:color="auto" w:sz="4" w:space="0"/>
-        <w:insideV w:val="single" w:color="auto" w:sz="4" w:space="0"/>
+        <w:top w:val="single" w:sz="4" w:space="0" w:color="auto"/>
+        <w:left w:val="single" w:sz="4" w:space="0" w:color="auto"/>
+        <w:bottom w:val="single" w:sz="4" w:space="0" w:color="auto"/>
+        <w:right w:val="single" w:sz="4" w:space="0" w:color="auto"/>
+        <w:insideH w:val="single" w:sz="4" w:space="0" w:color="auto"/>
+        <w:insideV w:val="single" w:sz="4" w:space="0" w:color="auto"/>
       </w:tblBorders>
     </w:tblPr>
   </w:style>
-  <w:style w:type="character" w:styleId="UnresolvedMention">
+  <w:style w:type="character" w:customStyle="1" w:styleId="UnresolvedMention">
     <w:name w:val="Unresolved Mention"/>
     <w:basedOn w:val="DefaultParagraphFont"/>
     <w:uiPriority w:val="99"/>
@@ -7338,7 +7213,7 @@
     <w:qFormat/>
     <w:rsid w:val="009E02BF"/>
   </w:style>
-  <w:style w:type="character" w:styleId="BodyTextChar" w:customStyle="1">
+  <w:style w:type="character" w:customStyle="1" w:styleId="BodyTextChar">
     <w:name w:val="Body Text Char"/>
     <w:basedOn w:val="DefaultParagraphFont"/>
     <w:link w:val="BodyText"/>

</xml_diff>